<commit_message>
Commit Tempalte_Design - Tu
</commit_message>
<xml_diff>
--- a/documents/Template_Screen Design For WebBanLinhKien.docx
+++ b/documents/Template_Screen Design For WebBanLinhKien.docx
@@ -1,6 +1,6 @@
 
 <file path=word/document.xml><?xml version="1.0" encoding="utf-8"?>
-<w:document xmlns:wpc="http://schemas.microsoft.com/office/word/2010/wordprocessingCanvas" xmlns:mc="http://schemas.openxmlformats.org/markup-compatibility/2006" xmlns:o="urn:schemas-microsoft-com:office:office" xmlns:r="http://schemas.openxmlformats.org/officeDocument/2006/relationships" xmlns:m="http://schemas.openxmlformats.org/officeDocument/2006/math" xmlns:v="urn:schemas-microsoft-com:vml" xmlns:wp14="http://schemas.microsoft.com/office/word/2010/wordprocessingDrawing" xmlns:wp="http://schemas.openxmlformats.org/drawingml/2006/wordprocessingDrawing" xmlns:w10="urn:schemas-microsoft-com:office:word" xmlns:w="http://schemas.openxmlformats.org/wordprocessingml/2006/main" xmlns:w14="http://schemas.microsoft.com/office/word/2010/wordml" xmlns:w15="http://schemas.microsoft.com/office/word/2012/wordml" xmlns:wpg="http://schemas.microsoft.com/office/word/2010/wordprocessingGroup" xmlns:wpi="http://schemas.microsoft.com/office/word/2010/wordprocessingInk" xmlns:wne="http://schemas.microsoft.com/office/word/2006/wordml" xmlns:wps="http://schemas.microsoft.com/office/word/2010/wordprocessingShape" mc:Ignorable="w14 w15 wp14">
+<w:document xmlns:wpc="http://schemas.microsoft.com/office/word/2010/wordprocessingCanvas" xmlns:mc="http://schemas.openxmlformats.org/markup-compatibility/2006" xmlns:o="urn:schemas-microsoft-com:office:office" xmlns:r="http://schemas.openxmlformats.org/officeDocument/2006/relationships" xmlns:m="http://schemas.openxmlformats.org/officeDocument/2006/math" xmlns:v="urn:schemas-microsoft-com:vml" xmlns:wp14="http://schemas.microsoft.com/office/word/2010/wordprocessingDrawing" xmlns:wp="http://schemas.openxmlformats.org/drawingml/2006/wordprocessingDrawing" xmlns:w10="urn:schemas-microsoft-com:office:word" xmlns:w="http://schemas.openxmlformats.org/wordprocessingml/2006/main" xmlns:w14="http://schemas.microsoft.com/office/word/2010/wordml" xmlns:wpg="http://schemas.microsoft.com/office/word/2010/wordprocessingGroup" xmlns:wpi="http://schemas.microsoft.com/office/word/2010/wordprocessingInk" xmlns:wne="http://schemas.microsoft.com/office/word/2006/wordml" xmlns:wps="http://schemas.microsoft.com/office/word/2010/wordprocessingShape" mc:Ignorable="w14 wp14">
   <w:body>
     <w:p>
       <w:pPr>
@@ -180,11 +180,13 @@
         <w:jc w:val="center"/>
         <w:rPr>
           <w:b/>
+          <w:lang w:val="fr-FR"/>
         </w:rPr>
       </w:pPr>
       <w:r>
         <w:rPr>
           <w:b/>
+          <w:lang w:val="fr-FR"/>
         </w:rPr>
         <w:t>Project Code:</w:t>
       </w:r>
@@ -196,6 +198,7 @@
         <w:rPr>
           <w:b/>
           <w:i w:val="0"/>
+          <w:lang w:val="fr-FR"/>
         </w:rPr>
       </w:pPr>
     </w:p>
@@ -206,11 +209,13 @@
         <w:jc w:val="center"/>
         <w:rPr>
           <w:b/>
+          <w:lang w:val="fr-FR"/>
         </w:rPr>
       </w:pPr>
       <w:r>
         <w:rPr>
           <w:b/>
+          <w:lang w:val="fr-FR"/>
         </w:rPr>
         <w:t>Document Code: &lt;Project code&gt;-DD – v&lt;Version&gt;</w:t>
       </w:r>
@@ -222,6 +227,7 @@
           <w:b/>
           <w:i w:val="0"/>
           <w:sz w:val="26"/>
+          <w:lang w:val="fr-FR"/>
         </w:rPr>
       </w:pPr>
     </w:p>
@@ -232,6 +238,7 @@
           <w:b/>
           <w:i w:val="0"/>
           <w:sz w:val="26"/>
+          <w:lang w:val="fr-FR"/>
         </w:rPr>
       </w:pPr>
     </w:p>
@@ -242,6 +249,7 @@
           <w:b/>
           <w:i w:val="0"/>
           <w:sz w:val="26"/>
+          <w:lang w:val="fr-FR"/>
         </w:rPr>
       </w:pPr>
     </w:p>
@@ -252,6 +260,7 @@
           <w:b/>
           <w:i w:val="0"/>
           <w:sz w:val="26"/>
+          <w:lang w:val="fr-FR"/>
         </w:rPr>
       </w:pPr>
     </w:p>
@@ -262,6 +271,7 @@
           <w:b/>
           <w:i w:val="0"/>
           <w:sz w:val="26"/>
+          <w:lang w:val="fr-FR"/>
         </w:rPr>
       </w:pPr>
     </w:p>
@@ -272,6 +282,7 @@
           <w:b/>
           <w:i w:val="0"/>
           <w:sz w:val="26"/>
+          <w:lang w:val="fr-FR"/>
         </w:rPr>
       </w:pPr>
     </w:p>
@@ -282,6 +293,7 @@
           <w:b/>
           <w:i w:val="0"/>
           <w:sz w:val="26"/>
+          <w:lang w:val="fr-FR"/>
         </w:rPr>
       </w:pPr>
     </w:p>
@@ -292,6 +304,7 @@
           <w:b/>
           <w:i w:val="0"/>
           <w:sz w:val="26"/>
+          <w:lang w:val="fr-FR"/>
         </w:rPr>
       </w:pPr>
     </w:p>
@@ -302,6 +315,7 @@
           <w:b/>
           <w:i w:val="0"/>
           <w:sz w:val="26"/>
+          <w:lang w:val="fr-FR"/>
         </w:rPr>
       </w:pPr>
     </w:p>
@@ -312,6 +326,7 @@
           <w:b/>
           <w:i w:val="0"/>
           <w:sz w:val="26"/>
+          <w:lang w:val="fr-FR"/>
         </w:rPr>
       </w:pPr>
     </w:p>
@@ -322,6 +337,7 @@
           <w:b/>
           <w:i w:val="0"/>
           <w:sz w:val="26"/>
+          <w:lang w:val="fr-FR"/>
         </w:rPr>
       </w:pPr>
     </w:p>
@@ -332,6 +348,7 @@
           <w:b/>
           <w:i w:val="0"/>
           <w:sz w:val="26"/>
+          <w:lang w:val="fr-FR"/>
         </w:rPr>
       </w:pPr>
     </w:p>
@@ -342,6 +359,7 @@
           <w:b/>
           <w:i w:val="0"/>
           <w:sz w:val="26"/>
+          <w:lang w:val="fr-FR"/>
         </w:rPr>
       </w:pPr>
     </w:p>
@@ -352,6 +370,7 @@
           <w:b/>
           <w:i w:val="0"/>
           <w:sz w:val="26"/>
+          <w:lang w:val="fr-FR"/>
         </w:rPr>
       </w:pPr>
     </w:p>
@@ -363,6 +382,7 @@
           <w:b/>
           <w:i w:val="0"/>
           <w:sz w:val="29"/>
+          <w:lang w:val="fr-FR"/>
         </w:rPr>
       </w:pPr>
     </w:p>
@@ -2009,8 +2029,8 @@
           <w:sz w:val="20"/>
         </w:rPr>
         <w:sectPr>
-          <w:headerReference w:type="default" r:id="rId8"/>
-          <w:footerReference w:type="default" r:id="rId9"/>
+          <w:headerReference w:type="default" r:id="rId9"/>
+          <w:footerReference w:type="default" r:id="rId10"/>
           <w:pgSz w:w="12240" w:h="15840"/>
           <w:pgMar w:top="1500" w:right="1020" w:bottom="1780" w:left="1680" w:header="840" w:footer="1584" w:gutter="0"/>
           <w:pgNumType w:start="2"/>
@@ -2221,49 +2241,8 @@
           <w:b/>
           <w:sz w:val="20"/>
         </w:rPr>
-        <w:t xml:space="preserve">REVIEWERS: </w:t>
+        <w:t>REVIEWERS: Đỗ Thanh Phong</w:t>
       </w:r>
-      <w:proofErr w:type="spellStart"/>
-      <w:r>
-        <w:rPr>
-          <w:b/>
-          <w:sz w:val="20"/>
-        </w:rPr>
-        <w:t>Đỗ</w:t>
-      </w:r>
-      <w:proofErr w:type="spellEnd"/>
-      <w:r>
-        <w:rPr>
-          <w:b/>
-          <w:sz w:val="20"/>
-        </w:rPr>
-        <w:t xml:space="preserve"> </w:t>
-      </w:r>
-      <w:proofErr w:type="spellStart"/>
-      <w:r>
-        <w:rPr>
-          <w:b/>
-          <w:sz w:val="20"/>
-        </w:rPr>
-        <w:t>Thanh</w:t>
-      </w:r>
-      <w:proofErr w:type="spellEnd"/>
-      <w:r>
-        <w:rPr>
-          <w:b/>
-          <w:sz w:val="20"/>
-        </w:rPr>
-        <w:t xml:space="preserve"> </w:t>
-      </w:r>
-      <w:proofErr w:type="spellStart"/>
-      <w:r>
-        <w:rPr>
-          <w:b/>
-          <w:sz w:val="20"/>
-        </w:rPr>
-        <w:t>Phong</w:t>
-      </w:r>
-      <w:proofErr w:type="spellEnd"/>
       <w:r>
         <w:rPr>
           <w:b/>
@@ -2539,8 +2518,6 @@
           <w:szCs w:val="32"/>
         </w:rPr>
       </w:pPr>
-      <w:bookmarkStart w:id="1" w:name="_GoBack"/>
-      <w:bookmarkEnd w:id="1"/>
       <w:r>
         <w:rPr>
           <w:i w:val="0"/>
@@ -2569,6 +2546,13 @@
     </w:p>
     <w:sdt>
       <w:sdtPr>
+        <w:rPr>
+          <w:rFonts w:ascii="Tahoma" w:eastAsia="Tahoma" w:hAnsi="Tahoma" w:cs="Tahoma"/>
+          <w:color w:val="auto"/>
+          <w:sz w:val="22"/>
+          <w:szCs w:val="22"/>
+          <w:lang w:bidi="en-US"/>
+        </w:rPr>
         <w:id w:val="1198741989"/>
         <w:docPartObj>
           <w:docPartGallery w:val="Table of Contents"/>
@@ -2577,14 +2561,9 @@
       </w:sdtPr>
       <w:sdtEndPr>
         <w:rPr>
-          <w:rFonts w:ascii="Tahoma" w:eastAsia="Tahoma" w:hAnsi="Tahoma" w:cs="Tahoma"/>
           <w:b/>
           <w:bCs/>
           <w:noProof/>
-          <w:color w:val="auto"/>
-          <w:sz w:val="22"/>
-          <w:szCs w:val="22"/>
-          <w:lang w:bidi="en-US"/>
         </w:rPr>
       </w:sdtEndPr>
       <w:sdtContent>
@@ -4215,8 +4194,8 @@
           <w:sz w:val="24"/>
         </w:rPr>
         <w:sectPr>
-          <w:headerReference w:type="default" r:id="rId10"/>
-          <w:footerReference w:type="default" r:id="rId11"/>
+          <w:headerReference w:type="default" r:id="rId11"/>
+          <w:footerReference w:type="default" r:id="rId12"/>
           <w:pgSz w:w="16840" w:h="11900" w:orient="landscape"/>
           <w:pgMar w:top="1180" w:right="1520" w:bottom="1780" w:left="1600" w:header="840" w:footer="1580" w:gutter="0"/>
           <w:cols w:space="720"/>
@@ -4229,11 +4208,11 @@
         <w:ind w:left="0"/>
         <w:jc w:val="left"/>
       </w:pPr>
-      <w:bookmarkStart w:id="2" w:name="2_screen_Flow"/>
-      <w:bookmarkStart w:id="3" w:name="_bookmark5"/>
-      <w:bookmarkStart w:id="4" w:name="_Toc499044885"/>
+      <w:bookmarkStart w:id="1" w:name="2_screen_Flow"/>
+      <w:bookmarkStart w:id="2" w:name="_bookmark5"/>
+      <w:bookmarkStart w:id="3" w:name="_Toc499044885"/>
+      <w:bookmarkEnd w:id="1"/>
       <w:bookmarkEnd w:id="2"/>
-      <w:bookmarkEnd w:id="3"/>
       <w:r>
         <w:rPr>
           <w:color w:val="6D2400"/>
@@ -4254,7 +4233,7 @@
         </w:rPr>
         <w:t>FLOW</w:t>
       </w:r>
-      <w:bookmarkEnd w:id="4"/>
+      <w:bookmarkEnd w:id="3"/>
     </w:p>
     <w:p>
       <w:pPr>
@@ -4266,7 +4245,7 @@
         </w:tabs>
         <w:ind w:left="0" w:firstLine="0"/>
       </w:pPr>
-      <w:bookmarkStart w:id="5" w:name="_Toc499044886"/>
+      <w:bookmarkStart w:id="4" w:name="_Toc499044886"/>
       <w:r>
         <w:rPr>
           <w:noProof/>
@@ -4288,7 +4267,7 @@
                     <pic:cNvPicPr/>
                   </pic:nvPicPr>
                   <pic:blipFill>
-                    <a:blip r:embed="rId12">
+                    <a:blip r:embed="rId13">
                       <a:extLst>
                         <a:ext uri="{28A0092B-C50C-407E-A947-70E740481C1C}">
                           <a14:useLocalDpi xmlns:a14="http://schemas.microsoft.com/office/drawing/2010/main" val="0"/>
@@ -4314,7 +4293,7 @@
           </wp:inline>
         </w:drawing>
       </w:r>
-      <w:bookmarkEnd w:id="5"/>
+      <w:bookmarkEnd w:id="4"/>
     </w:p>
     <w:p>
       <w:pPr>
@@ -4526,15 +4505,7 @@
                 <w:rFonts w:ascii="Times New Roman"/>
                 <w:sz w:val="20"/>
               </w:rPr>
-              <w:t xml:space="preserve"> (include logo, search box, sidebar, footer, </w:t>
-            </w:r>
-            <w:proofErr w:type="gramStart"/>
-            <w:r>
-              <w:rPr>
-                <w:rFonts w:ascii="Times New Roman"/>
-                <w:sz w:val="20"/>
-              </w:rPr>
-              <w:t xml:space="preserve">header, </w:t>
+              <w:t xml:space="preserve"> (include logo, search box, sidebar, footer, header, </w:t>
             </w:r>
             <w:r>
               <w:rPr>
@@ -4550,7 +4521,6 @@
               </w:rPr>
               <w:t>)</w:t>
             </w:r>
-            <w:proofErr w:type="gramEnd"/>
             <w:r>
               <w:rPr>
                 <w:rFonts w:ascii="Times New Roman"/>
@@ -5339,39 +5309,7 @@
                 <w:rFonts w:ascii="Times New Roman"/>
                 <w:sz w:val="20"/>
               </w:rPr>
-              <w:t>Show information of website such as map (</w:t>
-            </w:r>
-            <w:proofErr w:type="spellStart"/>
-            <w:r>
-              <w:rPr>
-                <w:rFonts w:ascii="Times New Roman"/>
-                <w:sz w:val="20"/>
-              </w:rPr>
-              <w:t>google</w:t>
-            </w:r>
-            <w:proofErr w:type="spellEnd"/>
-            <w:r>
-              <w:rPr>
-                <w:rFonts w:ascii="Times New Roman"/>
-                <w:sz w:val="20"/>
-              </w:rPr>
-              <w:t xml:space="preserve"> map) and contact (hotline, email, </w:t>
-            </w:r>
-            <w:proofErr w:type="gramStart"/>
-            <w:r>
-              <w:rPr>
-                <w:rFonts w:ascii="Times New Roman"/>
-                <w:sz w:val="20"/>
-              </w:rPr>
-              <w:t>fax</w:t>
-            </w:r>
-            <w:proofErr w:type="gramEnd"/>
-            <w:r>
-              <w:rPr>
-                <w:rFonts w:ascii="Times New Roman"/>
-                <w:sz w:val="20"/>
-              </w:rPr>
-              <w:t>).</w:t>
+              <w:t>Show information of website such as map (google map) and contact (hotline, email, fax).</w:t>
             </w:r>
           </w:p>
         </w:tc>
@@ -5833,11 +5771,11 @@
           <w:tab w:val="left" w:pos="678"/>
         </w:tabs>
       </w:pPr>
-      <w:bookmarkStart w:id="6" w:name="2.1_xxx_screen"/>
-      <w:bookmarkStart w:id="7" w:name="_bookmark6"/>
-      <w:bookmarkStart w:id="8" w:name="_Toc499044887"/>
+      <w:bookmarkStart w:id="5" w:name="2.1_xxx_screen"/>
+      <w:bookmarkStart w:id="6" w:name="_bookmark6"/>
+      <w:bookmarkStart w:id="7" w:name="_Toc499044887"/>
+      <w:bookmarkEnd w:id="5"/>
       <w:bookmarkEnd w:id="6"/>
-      <w:bookmarkEnd w:id="7"/>
       <w:r>
         <w:rPr>
           <w:color w:val="003300"/>
@@ -5850,7 +5788,7 @@
         </w:rPr>
         <w:t>screen</w:t>
       </w:r>
-      <w:bookmarkEnd w:id="8"/>
+      <w:bookmarkEnd w:id="7"/>
     </w:p>
     <w:p>
       <w:pPr>
@@ -5881,21 +5819,7 @@
         <w:rPr>
           <w:color w:val="7F7F7F"/>
         </w:rPr>
-        <w:t>&lt;</w:t>
-      </w:r>
-      <w:proofErr w:type="gramStart"/>
-      <w:r>
-        <w:rPr>
-          <w:color w:val="7F7F7F"/>
-        </w:rPr>
-        <w:t>screen’s</w:t>
-      </w:r>
-      <w:proofErr w:type="gramEnd"/>
-      <w:r>
-        <w:rPr>
-          <w:color w:val="7F7F7F"/>
-        </w:rPr>
-        <w:t xml:space="preserve"> component list, table below is suggestion&gt;</w:t>
+        <w:t>&lt;screen’s component list, table below is suggestion&gt;</w:t>
       </w:r>
     </w:p>
     <w:p>
@@ -6226,7 +6150,6 @@
                 <w:sz w:val="20"/>
               </w:rPr>
             </w:pPr>
-            <w:proofErr w:type="spellStart"/>
             <w:r>
               <w:rPr>
                 <w:rFonts w:ascii="Times New Roman"/>
@@ -6234,7 +6157,6 @@
               </w:rPr>
               <w:t>Navbar</w:t>
             </w:r>
-            <w:proofErr w:type="spellEnd"/>
           </w:p>
         </w:tc>
         <w:tc>
@@ -6607,6 +6529,157 @@
     <w:p>
       <w:pPr>
         <w:pStyle w:val="BodyText"/>
+      </w:pPr>
+    </w:p>
+    <w:p>
+      <w:pPr>
+        <w:pStyle w:val="Heading2"/>
+        <w:tabs>
+          <w:tab w:val="left" w:pos="678"/>
+        </w:tabs>
+        <w:ind w:left="720" w:hanging="144"/>
+        <w:rPr>
+          <w:i w:val="0"/>
+        </w:rPr>
+      </w:pPr>
+      <w:bookmarkStart w:id="8" w:name="_Toc499044888"/>
+      <w:r>
+        <w:rPr>
+          <w:b w:val="0"/>
+          <w:i w:val="0"/>
+        </w:rPr>
+        <w:t xml:space="preserve">Câu truy vấn lấy sản phẩm khuyến mãi: </w:t>
+      </w:r>
+      <w:r>
+        <w:rPr>
+          <w:i w:val="0"/>
+        </w:rPr>
+        <w:t xml:space="preserve">select * from Products where promotion != NULL or promotion != ''; </w:t>
+      </w:r>
+    </w:p>
+    <w:p>
+      <w:pPr>
+        <w:pStyle w:val="Heading2"/>
+        <w:tabs>
+          <w:tab w:val="left" w:pos="678"/>
+        </w:tabs>
+        <w:ind w:left="576" w:firstLine="0"/>
+        <w:rPr>
+          <w:i w:val="0"/>
+        </w:rPr>
+      </w:pPr>
+      <w:r>
+        <w:rPr>
+          <w:b w:val="0"/>
+          <w:i w:val="0"/>
+        </w:rPr>
+        <w:t xml:space="preserve">Câu truy vấn lấy hình ảnh của sản phẩm: </w:t>
+      </w:r>
+      <w:r>
+        <w:rPr>
+          <w:i w:val="0"/>
+        </w:rPr>
+        <w:t xml:space="preserve">select * from Images where Images.id_product=@id_product; </w:t>
+      </w:r>
+    </w:p>
+    <w:p>
+      <w:pPr>
+        <w:pStyle w:val="Heading2"/>
+        <w:tabs>
+          <w:tab w:val="left" w:pos="678"/>
+        </w:tabs>
+        <w:ind w:left="576" w:firstLine="0"/>
+        <w:rPr>
+          <w:i w:val="0"/>
+        </w:rPr>
+      </w:pPr>
+      <w:r>
+        <w:rPr>
+          <w:b w:val="0"/>
+          <w:i w:val="0"/>
+        </w:rPr>
+        <w:t>Câu truy vấn lấy nhóm danh mục:</w:t>
+      </w:r>
+      <w:r>
+        <w:rPr>
+          <w:b w:val="0"/>
+          <w:i w:val="0"/>
+        </w:rPr>
+        <w:tab/>
+      </w:r>
+      <w:r>
+        <w:rPr>
+          <w:i w:val="0"/>
+        </w:rPr>
+        <w:t>select * from GroupCategories;</w:t>
+      </w:r>
+    </w:p>
+    <w:p>
+      <w:pPr>
+        <w:pStyle w:val="Heading2"/>
+        <w:tabs>
+          <w:tab w:val="left" w:pos="678"/>
+        </w:tabs>
+        <w:ind w:left="576"/>
+        <w:rPr>
+          <w:i w:val="0"/>
+        </w:rPr>
+      </w:pPr>
+      <w:r>
+        <w:rPr>
+          <w:b w:val="0"/>
+          <w:i w:val="0"/>
+        </w:rPr>
+        <w:tab/>
+      </w:r>
+      <w:r>
+        <w:rPr>
+          <w:b w:val="0"/>
+          <w:i w:val="0"/>
+        </w:rPr>
+        <w:t>Câu truy vấn lấy sản phẩm theo từng nhóm danh mục:</w:t>
+      </w:r>
+      <w:r>
+        <w:rPr>
+          <w:b w:val="0"/>
+          <w:i w:val="0"/>
+        </w:rPr>
+        <w:tab/>
+        <w:t xml:space="preserve"> </w:t>
+      </w:r>
+      <w:r>
+        <w:rPr>
+          <w:i w:val="0"/>
+        </w:rPr>
+        <w:t>select Products.*, GroupCategories.name as group_category_name, GroupCategories.id_group_category as group_category_id</w:t>
+      </w:r>
+    </w:p>
+    <w:p>
+      <w:pPr>
+        <w:pStyle w:val="Heading2"/>
+        <w:tabs>
+          <w:tab w:val="left" w:pos="678"/>
+        </w:tabs>
+        <w:ind w:left="576" w:firstLine="0"/>
+        <w:rPr>
+          <w:i w:val="0"/>
+        </w:rPr>
+      </w:pPr>
+      <w:r>
+        <w:rPr>
+          <w:i w:val="0"/>
+        </w:rPr>
+        <w:tab/>
+        <w:t>from Products, Category, GroupCategories</w:t>
+      </w:r>
+    </w:p>
+    <w:p>
+      <w:pPr>
+        <w:pStyle w:val="Heading2"/>
+        <w:tabs>
+          <w:tab w:val="left" w:pos="678"/>
+        </w:tabs>
+        <w:ind w:left="576" w:firstLine="0"/>
       </w:pPr>
     </w:p>
     <w:p>
@@ -6620,14 +6693,13 @@
           <w:tab w:val="left" w:pos="678"/>
         </w:tabs>
       </w:pPr>
-      <w:bookmarkStart w:id="9" w:name="_Toc499044888"/>
       <w:r>
         <w:rPr>
           <w:color w:val="003300"/>
         </w:rPr>
         <w:t>Login page screen</w:t>
       </w:r>
-      <w:bookmarkEnd w:id="9"/>
+      <w:bookmarkEnd w:id="8"/>
     </w:p>
     <w:p>
       <w:pPr>
@@ -7064,6 +7136,7 @@
                 <w:rFonts w:ascii="Times New Roman"/>
                 <w:sz w:val="20"/>
               </w:rPr>
+              <w:lastRenderedPageBreak/>
               <w:t>3</w:t>
             </w:r>
           </w:p>
@@ -7413,15 +7486,14 @@
           <w:tab w:val="left" w:pos="678"/>
         </w:tabs>
       </w:pPr>
-      <w:bookmarkStart w:id="10" w:name="_Toc499044889"/>
+      <w:bookmarkStart w:id="9" w:name="_Toc499044889"/>
       <w:r>
         <w:rPr>
           <w:color w:val="003300"/>
         </w:rPr>
-        <w:lastRenderedPageBreak/>
         <w:t>Register page screen</w:t>
       </w:r>
-      <w:bookmarkEnd w:id="10"/>
+      <w:bookmarkEnd w:id="9"/>
     </w:p>
     <w:p>
       <w:pPr>
@@ -8411,14 +8483,14 @@
           <w:tab w:val="left" w:pos="678"/>
         </w:tabs>
       </w:pPr>
-      <w:bookmarkStart w:id="11" w:name="_Toc499044890"/>
+      <w:bookmarkStart w:id="10" w:name="_Toc499044890"/>
       <w:r>
         <w:rPr>
           <w:color w:val="003300"/>
         </w:rPr>
         <w:t>Forgot password page screen</w:t>
       </w:r>
-      <w:bookmarkEnd w:id="11"/>
+      <w:bookmarkEnd w:id="10"/>
     </w:p>
     <w:p>
       <w:pPr>
@@ -8927,14 +8999,14 @@
           <w:tab w:val="left" w:pos="678"/>
         </w:tabs>
       </w:pPr>
-      <w:bookmarkStart w:id="12" w:name="_Toc499044891"/>
+      <w:bookmarkStart w:id="11" w:name="_Toc499044891"/>
       <w:r>
         <w:rPr>
           <w:color w:val="003300"/>
         </w:rPr>
         <w:t>Cart page screen</w:t>
       </w:r>
-      <w:bookmarkEnd w:id="12"/>
+      <w:bookmarkEnd w:id="11"/>
     </w:p>
     <w:p>
       <w:pPr>
@@ -9164,17 +9236,8 @@
                 <w:rFonts w:ascii="Times New Roman"/>
                 <w:sz w:val="20"/>
               </w:rPr>
-              <w:t xml:space="preserve">Product </w:t>
-            </w:r>
-            <w:proofErr w:type="spellStart"/>
-            <w:r>
-              <w:rPr>
-                <w:rFonts w:ascii="Times New Roman"/>
-                <w:sz w:val="20"/>
-              </w:rPr>
-              <w:t>listview</w:t>
-            </w:r>
-            <w:proofErr w:type="spellEnd"/>
+              <w:t>Product listview</w:t>
+            </w:r>
           </w:p>
         </w:tc>
         <w:tc>
@@ -9663,6 +9726,67 @@
         <w:pStyle w:val="BodyText"/>
         <w:spacing w:before="6"/>
         <w:rPr>
+          <w:b/>
+          <w:i w:val="0"/>
+          <w:sz w:val="24"/>
+        </w:rPr>
+      </w:pPr>
+      <w:r>
+        <w:rPr>
+          <w:i w:val="0"/>
+          <w:sz w:val="24"/>
+        </w:rPr>
+        <w:t xml:space="preserve">Câu truy vấn lấy sản phẩm theo id: </w:t>
+      </w:r>
+      <w:r>
+        <w:rPr>
+          <w:b/>
+          <w:i w:val="0"/>
+          <w:sz w:val="24"/>
+        </w:rPr>
+        <w:t>select * from Products where id_product = @id_product;</w:t>
+      </w:r>
+    </w:p>
+    <w:p>
+      <w:pPr>
+        <w:pStyle w:val="BodyText"/>
+        <w:spacing w:before="6"/>
+        <w:rPr>
+          <w:b/>
+          <w:i w:val="0"/>
+          <w:sz w:val="24"/>
+        </w:rPr>
+      </w:pPr>
+      <w:r>
+        <w:rPr>
+          <w:i w:val="0"/>
+          <w:sz w:val="24"/>
+        </w:rPr>
+        <w:t xml:space="preserve">Câu truy vấn lấy hình ảnh sản phẩm: </w:t>
+      </w:r>
+      <w:r>
+        <w:rPr>
+          <w:b/>
+          <w:i w:val="0"/>
+          <w:sz w:val="24"/>
+        </w:rPr>
+        <w:t xml:space="preserve">select * from Images where </w:t>
+      </w:r>
+      <w:r>
+        <w:rPr>
+          <w:b/>
+          <w:i w:val="0"/>
+          <w:sz w:val="24"/>
+        </w:rPr>
+        <w:t xml:space="preserve">Images.id_product=@id_product; </w:t>
+      </w:r>
+    </w:p>
+    <w:p>
+      <w:pPr>
+        <w:pStyle w:val="BodyText"/>
+        <w:spacing w:before="6"/>
+        <w:rPr>
+          <w:i w:val="0"/>
           <w:sz w:val="24"/>
         </w:rPr>
       </w:pPr>
@@ -9678,14 +9802,14 @@
           <w:tab w:val="left" w:pos="678"/>
         </w:tabs>
       </w:pPr>
-      <w:bookmarkStart w:id="13" w:name="_Toc499044892"/>
+      <w:bookmarkStart w:id="12" w:name="_Toc499044892"/>
       <w:r>
         <w:rPr>
           <w:color w:val="003300"/>
         </w:rPr>
         <w:t>Search page screen</w:t>
       </w:r>
-      <w:bookmarkEnd w:id="13"/>
+      <w:bookmarkEnd w:id="12"/>
     </w:p>
     <w:p>
       <w:pPr>
@@ -9915,17 +10039,8 @@
                 <w:rFonts w:ascii="Times New Roman"/>
                 <w:sz w:val="20"/>
               </w:rPr>
-              <w:t xml:space="preserve">Product </w:t>
-            </w:r>
-            <w:proofErr w:type="spellStart"/>
-            <w:r>
-              <w:rPr>
-                <w:rFonts w:ascii="Times New Roman"/>
-                <w:sz w:val="20"/>
-              </w:rPr>
-              <w:t>listview</w:t>
-            </w:r>
-            <w:proofErr w:type="spellEnd"/>
+              <w:t>Product listview</w:t>
+            </w:r>
           </w:p>
         </w:tc>
         <w:tc>
@@ -10105,54 +10220,26 @@
         <w:pStyle w:val="BodyText"/>
         <w:spacing w:before="6"/>
         <w:rPr>
+          <w:b/>
+          <w:i w:val="0"/>
           <w:sz w:val="24"/>
         </w:rPr>
       </w:pPr>
-    </w:p>
-    <w:p>
-      <w:pPr>
-        <w:pStyle w:val="BodyText"/>
-        <w:spacing w:before="6"/>
-        <w:rPr>
+      <w:r>
+        <w:rPr>
+          <w:i w:val="0"/>
           <w:sz w:val="24"/>
         </w:rPr>
-      </w:pPr>
-    </w:p>
-    <w:p>
-      <w:pPr>
-        <w:pStyle w:val="BodyText"/>
-        <w:spacing w:before="6"/>
-        <w:rPr>
+        <w:t xml:space="preserve">Câu truy vấn lấy hình ảnh sản phẩm: </w:t>
+      </w:r>
+      <w:r>
+        <w:rPr>
+          <w:b/>
+          <w:i w:val="0"/>
           <w:sz w:val="24"/>
         </w:rPr>
-      </w:pPr>
-    </w:p>
-    <w:p>
-      <w:pPr>
-        <w:pStyle w:val="BodyText"/>
-        <w:spacing w:before="6"/>
-        <w:rPr>
-          <w:sz w:val="24"/>
-        </w:rPr>
-      </w:pPr>
-    </w:p>
-    <w:p>
-      <w:pPr>
-        <w:pStyle w:val="BodyText"/>
-        <w:spacing w:before="6"/>
-        <w:rPr>
-          <w:sz w:val="24"/>
-        </w:rPr>
-      </w:pPr>
-    </w:p>
-    <w:p>
-      <w:pPr>
-        <w:pStyle w:val="BodyText"/>
-        <w:spacing w:before="6"/>
-        <w:rPr>
-          <w:sz w:val="24"/>
-        </w:rPr>
-      </w:pPr>
+        <w:t xml:space="preserve">select * from Images where Images.id_product=@id_product; </w:t>
+      </w:r>
     </w:p>
     <w:p>
       <w:pPr>
@@ -10183,15 +10270,14 @@
           <w:tab w:val="left" w:pos="678"/>
         </w:tabs>
       </w:pPr>
-      <w:bookmarkStart w:id="14" w:name="_Toc499044893"/>
+      <w:bookmarkStart w:id="13" w:name="_Toc499044893"/>
       <w:r>
         <w:rPr>
           <w:color w:val="003300"/>
         </w:rPr>
-        <w:lastRenderedPageBreak/>
         <w:t>Review product screen</w:t>
       </w:r>
-      <w:bookmarkEnd w:id="14"/>
+      <w:bookmarkEnd w:id="13"/>
     </w:p>
     <w:p>
       <w:pPr>
@@ -10944,14 +11030,14 @@
           <w:tab w:val="left" w:pos="678"/>
         </w:tabs>
       </w:pPr>
-      <w:bookmarkStart w:id="15" w:name="_Toc499044894"/>
+      <w:bookmarkStart w:id="14" w:name="_Toc499044894"/>
       <w:r>
         <w:rPr>
           <w:color w:val="003300"/>
         </w:rPr>
         <w:t>Product detail page screen</w:t>
       </w:r>
-      <w:bookmarkEnd w:id="15"/>
+      <w:bookmarkEnd w:id="14"/>
     </w:p>
     <w:p>
       <w:pPr>
@@ -11677,6 +11763,7 @@
                 <w:rFonts w:ascii="Times New Roman"/>
                 <w:sz w:val="20"/>
               </w:rPr>
+              <w:lastRenderedPageBreak/>
               <w:t>6</w:t>
             </w:r>
           </w:p>
@@ -11968,6 +12055,113 @@
         </w:tc>
       </w:tr>
     </w:tbl>
+    <w:p>
+      <w:pPr>
+        <w:pStyle w:val="BodyText"/>
+        <w:spacing w:before="6"/>
+        <w:rPr>
+          <w:i w:val="0"/>
+          <w:sz w:val="24"/>
+        </w:rPr>
+      </w:pPr>
+      <w:bookmarkStart w:id="15" w:name="_Toc499044895"/>
+    </w:p>
+    <w:p>
+      <w:pPr>
+        <w:pStyle w:val="BodyText"/>
+        <w:spacing w:before="6"/>
+        <w:rPr>
+          <w:b/>
+          <w:i w:val="0"/>
+          <w:sz w:val="24"/>
+        </w:rPr>
+      </w:pPr>
+      <w:r>
+        <w:rPr>
+          <w:i w:val="0"/>
+          <w:sz w:val="24"/>
+        </w:rPr>
+        <w:t xml:space="preserve">Câu truy vấn lấy sản phẩm theo id: </w:t>
+      </w:r>
+      <w:r>
+        <w:rPr>
+          <w:b/>
+          <w:i w:val="0"/>
+          <w:sz w:val="24"/>
+        </w:rPr>
+        <w:t>select * from Products where id_product = @id_product;</w:t>
+      </w:r>
+    </w:p>
+    <w:p>
+      <w:pPr>
+        <w:pStyle w:val="BodyText"/>
+        <w:spacing w:before="6"/>
+        <w:rPr>
+          <w:b/>
+          <w:i w:val="0"/>
+          <w:sz w:val="24"/>
+        </w:rPr>
+      </w:pPr>
+      <w:r>
+        <w:rPr>
+          <w:i w:val="0"/>
+          <w:sz w:val="24"/>
+        </w:rPr>
+        <w:t xml:space="preserve">Câu truy vấn lấy hình ảnh sản phẩm: </w:t>
+      </w:r>
+      <w:r>
+        <w:rPr>
+          <w:b/>
+          <w:i w:val="0"/>
+          <w:sz w:val="24"/>
+        </w:rPr>
+        <w:t xml:space="preserve">select * from Images where Images.id_product=@id_product; </w:t>
+      </w:r>
+    </w:p>
+    <w:p>
+      <w:pPr>
+        <w:pStyle w:val="BodyText"/>
+        <w:spacing w:before="6"/>
+        <w:rPr>
+          <w:b/>
+          <w:i w:val="0"/>
+          <w:sz w:val="24"/>
+        </w:rPr>
+      </w:pPr>
+      <w:r>
+        <w:rPr>
+          <w:i w:val="0"/>
+          <w:sz w:val="24"/>
+        </w:rPr>
+        <w:t>Câu truy vấn</w:t>
+      </w:r>
+      <w:r>
+        <w:rPr>
+          <w:i w:val="0"/>
+          <w:sz w:val="24"/>
+        </w:rPr>
+        <w:t xml:space="preserve"> lấy sản phẩm theo id danh mục:</w:t>
+      </w:r>
+      <w:bookmarkStart w:id="16" w:name="_GoBack"/>
+      <w:r>
+        <w:rPr>
+          <w:b/>
+          <w:i w:val="0"/>
+          <w:sz w:val="24"/>
+        </w:rPr>
+        <w:t xml:space="preserve"> select * from Products where (select id_category from Products where id_product=@id_product)=id_category</w:t>
+      </w:r>
+    </w:p>
+    <w:bookmarkEnd w:id="16"/>
+    <w:p>
+      <w:pPr>
+        <w:pStyle w:val="Heading2"/>
+        <w:tabs>
+          <w:tab w:val="left" w:pos="678"/>
+        </w:tabs>
+        <w:ind w:left="576" w:firstLine="0"/>
+      </w:pPr>
+    </w:p>
     <w:p>
       <w:pPr>
         <w:pStyle w:val="Heading2"/>
@@ -11979,15 +12173,13 @@
           <w:tab w:val="left" w:pos="678"/>
         </w:tabs>
       </w:pPr>
-      <w:bookmarkStart w:id="16" w:name="_Toc499044895"/>
       <w:r>
         <w:rPr>
           <w:color w:val="003300"/>
         </w:rPr>
-        <w:lastRenderedPageBreak/>
         <w:t>Introduce page screen</w:t>
       </w:r>
-      <w:bookmarkEnd w:id="16"/>
+      <w:bookmarkEnd w:id="15"/>
     </w:p>
     <w:p>
       <w:pPr>
@@ -12217,17 +12409,8 @@
                 <w:rFonts w:ascii="Times New Roman"/>
                 <w:sz w:val="20"/>
               </w:rPr>
-              <w:t xml:space="preserve">Product </w:t>
-            </w:r>
-            <w:proofErr w:type="spellStart"/>
-            <w:r>
-              <w:rPr>
-                <w:rFonts w:ascii="Times New Roman"/>
-                <w:sz w:val="20"/>
-              </w:rPr>
-              <w:t>listview</w:t>
-            </w:r>
-            <w:proofErr w:type="spellEnd"/>
+              <w:t>Product listview</w:t>
+            </w:r>
           </w:p>
         </w:tc>
         <w:tc>
@@ -12969,6 +13152,7 @@
                 <w:rFonts w:ascii="Times New Roman"/>
                 <w:sz w:val="20"/>
               </w:rPr>
+              <w:lastRenderedPageBreak/>
               <w:t>1</w:t>
             </w:r>
           </w:p>
@@ -13148,7 +13332,6 @@
         <w:rPr>
           <w:color w:val="003300"/>
         </w:rPr>
-        <w:lastRenderedPageBreak/>
         <w:t xml:space="preserve"> </w:t>
       </w:r>
       <w:bookmarkStart w:id="19" w:name="_Toc499044898"/>
@@ -13488,21 +13671,12 @@
                 <w:sz w:val="20"/>
               </w:rPr>
             </w:pPr>
-            <w:proofErr w:type="spellStart"/>
-            <w:r>
-              <w:rPr>
-                <w:rFonts w:ascii="Times New Roman"/>
-                <w:sz w:val="20"/>
-              </w:rPr>
-              <w:t>Fullname</w:t>
-            </w:r>
-            <w:proofErr w:type="spellEnd"/>
-            <w:r>
-              <w:rPr>
-                <w:rFonts w:ascii="Times New Roman"/>
-                <w:sz w:val="20"/>
-              </w:rPr>
-              <w:t xml:space="preserve"> textbox</w:t>
+            <w:r>
+              <w:rPr>
+                <w:rFonts w:ascii="Times New Roman"/>
+                <w:sz w:val="20"/>
+              </w:rPr>
+              <w:t>Fullname textbox</w:t>
             </w:r>
           </w:p>
         </w:tc>
@@ -14236,21 +14410,12 @@
                 <w:sz w:val="20"/>
               </w:rPr>
             </w:pPr>
-            <w:proofErr w:type="spellStart"/>
-            <w:r>
-              <w:rPr>
-                <w:rFonts w:ascii="Times New Roman"/>
-                <w:sz w:val="20"/>
-              </w:rPr>
-              <w:t>SignIn</w:t>
-            </w:r>
-            <w:proofErr w:type="spellEnd"/>
-            <w:r>
-              <w:rPr>
-                <w:rFonts w:ascii="Times New Roman"/>
-                <w:sz w:val="20"/>
-              </w:rPr>
-              <w:t xml:space="preserve"> button</w:t>
+            <w:r>
+              <w:rPr>
+                <w:rFonts w:ascii="Times New Roman"/>
+                <w:sz w:val="20"/>
+              </w:rPr>
+              <w:t>SignIn button</w:t>
             </w:r>
           </w:p>
         </w:tc>
@@ -14333,6 +14498,7 @@
         <w:rPr>
           <w:sz w:val="24"/>
         </w:rPr>
+        <w:lastRenderedPageBreak/>
         <w:br w:type="page"/>
       </w:r>
     </w:p>
@@ -14606,17 +14772,8 @@
                 <w:rFonts w:ascii="Times New Roman"/>
                 <w:sz w:val="20"/>
               </w:rPr>
-              <w:t xml:space="preserve"> </w:t>
-            </w:r>
-            <w:proofErr w:type="spellStart"/>
-            <w:r>
-              <w:rPr>
-                <w:rFonts w:ascii="Times New Roman"/>
-                <w:sz w:val="20"/>
-              </w:rPr>
-              <w:t>listview</w:t>
-            </w:r>
-            <w:proofErr w:type="spellEnd"/>
+              <w:t xml:space="preserve"> listview</w:t>
+            </w:r>
           </w:p>
         </w:tc>
         <w:tc>
@@ -15381,17 +15538,8 @@
                 <w:rFonts w:ascii="Times New Roman"/>
                 <w:sz w:val="20"/>
               </w:rPr>
-              <w:t xml:space="preserve">Product </w:t>
-            </w:r>
-            <w:proofErr w:type="spellStart"/>
-            <w:r>
-              <w:rPr>
-                <w:rFonts w:ascii="Times New Roman"/>
-                <w:sz w:val="20"/>
-              </w:rPr>
-              <w:t>listview</w:t>
-            </w:r>
-            <w:proofErr w:type="spellEnd"/>
+              <w:t>Product listview</w:t>
+            </w:r>
           </w:p>
         </w:tc>
         <w:tc>
@@ -15885,7 +16033,7 @@
 </file>
 
 <file path=word/endnotes.xml><?xml version="1.0" encoding="utf-8"?>
-<w:endnotes xmlns:wpc="http://schemas.microsoft.com/office/word/2010/wordprocessingCanvas" xmlns:mc="http://schemas.openxmlformats.org/markup-compatibility/2006" xmlns:o="urn:schemas-microsoft-com:office:office" xmlns:r="http://schemas.openxmlformats.org/officeDocument/2006/relationships" xmlns:m="http://schemas.openxmlformats.org/officeDocument/2006/math" xmlns:v="urn:schemas-microsoft-com:vml" xmlns:wp14="http://schemas.microsoft.com/office/word/2010/wordprocessingDrawing" xmlns:wp="http://schemas.openxmlformats.org/drawingml/2006/wordprocessingDrawing" xmlns:w10="urn:schemas-microsoft-com:office:word" xmlns:w="http://schemas.openxmlformats.org/wordprocessingml/2006/main" xmlns:w14="http://schemas.microsoft.com/office/word/2010/wordml" xmlns:w15="http://schemas.microsoft.com/office/word/2012/wordml" xmlns:wpg="http://schemas.microsoft.com/office/word/2010/wordprocessingGroup" xmlns:wpi="http://schemas.microsoft.com/office/word/2010/wordprocessingInk" xmlns:wne="http://schemas.microsoft.com/office/word/2006/wordml" xmlns:wps="http://schemas.microsoft.com/office/word/2010/wordprocessingShape" mc:Ignorable="w14 w15 wp14">
+<w:endnotes xmlns:wpc="http://schemas.microsoft.com/office/word/2010/wordprocessingCanvas" xmlns:mc="http://schemas.openxmlformats.org/markup-compatibility/2006" xmlns:o="urn:schemas-microsoft-com:office:office" xmlns:r="http://schemas.openxmlformats.org/officeDocument/2006/relationships" xmlns:m="http://schemas.openxmlformats.org/officeDocument/2006/math" xmlns:v="urn:schemas-microsoft-com:vml" xmlns:wp14="http://schemas.microsoft.com/office/word/2010/wordprocessingDrawing" xmlns:wp="http://schemas.openxmlformats.org/drawingml/2006/wordprocessingDrawing" xmlns:w10="urn:schemas-microsoft-com:office:word" xmlns:w="http://schemas.openxmlformats.org/wordprocessingml/2006/main" xmlns:w14="http://schemas.microsoft.com/office/word/2010/wordml" xmlns:wpg="http://schemas.microsoft.com/office/word/2010/wordprocessingGroup" xmlns:wpi="http://schemas.microsoft.com/office/word/2010/wordprocessingInk" xmlns:wne="http://schemas.microsoft.com/office/word/2006/wordml" xmlns:wps="http://schemas.microsoft.com/office/word/2010/wordprocessingShape" mc:Ignorable="w14 wp14">
   <w:endnote w:type="separator" w:id="-1">
     <w:p>
       <w:r>
@@ -15904,7 +16052,7 @@
 </file>
 
 <file path=word/footer1.xml><?xml version="1.0" encoding="utf-8"?>
-<w:ftr xmlns:wpc="http://schemas.microsoft.com/office/word/2010/wordprocessingCanvas" xmlns:mc="http://schemas.openxmlformats.org/markup-compatibility/2006" xmlns:o="urn:schemas-microsoft-com:office:office" xmlns:r="http://schemas.openxmlformats.org/officeDocument/2006/relationships" xmlns:m="http://schemas.openxmlformats.org/officeDocument/2006/math" xmlns:v="urn:schemas-microsoft-com:vml" xmlns:wp14="http://schemas.microsoft.com/office/word/2010/wordprocessingDrawing" xmlns:wp="http://schemas.openxmlformats.org/drawingml/2006/wordprocessingDrawing" xmlns:w10="urn:schemas-microsoft-com:office:word" xmlns:w="http://schemas.openxmlformats.org/wordprocessingml/2006/main" xmlns:w14="http://schemas.microsoft.com/office/word/2010/wordml" xmlns:w15="http://schemas.microsoft.com/office/word/2012/wordml" xmlns:wpg="http://schemas.microsoft.com/office/word/2010/wordprocessingGroup" xmlns:wpi="http://schemas.microsoft.com/office/word/2010/wordprocessingInk" xmlns:wne="http://schemas.microsoft.com/office/word/2006/wordml" xmlns:wps="http://schemas.microsoft.com/office/word/2010/wordprocessingShape" mc:Ignorable="w14 w15 wp14">
+<w:ftr xmlns:wpc="http://schemas.microsoft.com/office/word/2010/wordprocessingCanvas" xmlns:mc="http://schemas.openxmlformats.org/markup-compatibility/2006" xmlns:o="urn:schemas-microsoft-com:office:office" xmlns:r="http://schemas.openxmlformats.org/officeDocument/2006/relationships" xmlns:m="http://schemas.openxmlformats.org/officeDocument/2006/math" xmlns:v="urn:schemas-microsoft-com:vml" xmlns:wp14="http://schemas.microsoft.com/office/word/2010/wordprocessingDrawing" xmlns:wp="http://schemas.openxmlformats.org/drawingml/2006/wordprocessingDrawing" xmlns:w10="urn:schemas-microsoft-com:office:word" xmlns:w="http://schemas.openxmlformats.org/wordprocessingml/2006/main" xmlns:w14="http://schemas.microsoft.com/office/word/2010/wordml" xmlns:wpg="http://schemas.microsoft.com/office/word/2010/wordprocessingGroup" xmlns:wpi="http://schemas.microsoft.com/office/word/2010/wordprocessingInk" xmlns:wne="http://schemas.microsoft.com/office/word/2006/wordml" xmlns:wps="http://schemas.microsoft.com/office/word/2010/wordprocessingShape" mc:Ignorable="w14 wp14">
   <w:p>
     <w:pPr>
       <w:pStyle w:val="Footer"/>
@@ -15947,7 +16095,7 @@
 </file>
 
 <file path=word/footer2.xml><?xml version="1.0" encoding="utf-8"?>
-<w:ftr xmlns:wpc="http://schemas.microsoft.com/office/word/2010/wordprocessingCanvas" xmlns:mc="http://schemas.openxmlformats.org/markup-compatibility/2006" xmlns:o="urn:schemas-microsoft-com:office:office" xmlns:r="http://schemas.openxmlformats.org/officeDocument/2006/relationships" xmlns:m="http://schemas.openxmlformats.org/officeDocument/2006/math" xmlns:v="urn:schemas-microsoft-com:vml" xmlns:wp14="http://schemas.microsoft.com/office/word/2010/wordprocessingDrawing" xmlns:wp="http://schemas.openxmlformats.org/drawingml/2006/wordprocessingDrawing" xmlns:w10="urn:schemas-microsoft-com:office:word" xmlns:w="http://schemas.openxmlformats.org/wordprocessingml/2006/main" xmlns:w14="http://schemas.microsoft.com/office/word/2010/wordml" xmlns:w15="http://schemas.microsoft.com/office/word/2012/wordml" xmlns:wpg="http://schemas.microsoft.com/office/word/2010/wordprocessingGroup" xmlns:wpi="http://schemas.microsoft.com/office/word/2010/wordprocessingInk" xmlns:wne="http://schemas.microsoft.com/office/word/2006/wordml" xmlns:wps="http://schemas.microsoft.com/office/word/2010/wordprocessingShape" mc:Ignorable="w14 w15 wp14">
+<w:ftr xmlns:wpc="http://schemas.microsoft.com/office/word/2010/wordprocessingCanvas" xmlns:mc="http://schemas.openxmlformats.org/markup-compatibility/2006" xmlns:o="urn:schemas-microsoft-com:office:office" xmlns:r="http://schemas.openxmlformats.org/officeDocument/2006/relationships" xmlns:m="http://schemas.openxmlformats.org/officeDocument/2006/math" xmlns:v="urn:schemas-microsoft-com:vml" xmlns:wp14="http://schemas.microsoft.com/office/word/2010/wordprocessingDrawing" xmlns:wp="http://schemas.openxmlformats.org/drawingml/2006/wordprocessingDrawing" xmlns:w10="urn:schemas-microsoft-com:office:word" xmlns:w="http://schemas.openxmlformats.org/wordprocessingml/2006/main" xmlns:w14="http://schemas.microsoft.com/office/word/2010/wordml" xmlns:wpg="http://schemas.microsoft.com/office/word/2010/wordprocessingGroup" xmlns:wpi="http://schemas.microsoft.com/office/word/2010/wordprocessingInk" xmlns:wne="http://schemas.microsoft.com/office/word/2006/wordml" xmlns:wps="http://schemas.microsoft.com/office/word/2010/wordprocessingShape" mc:Ignorable="w14 wp14">
   <w:p>
     <w:pPr>
       <w:pStyle w:val="Footer"/>
@@ -15968,7 +16116,7 @@
       <w:rPr>
         <w:noProof/>
       </w:rPr>
-      <w:t>13</w:t>
+      <w:t>11</w:t>
     </w:r>
     <w:r>
       <w:rPr>
@@ -15990,7 +16138,7 @@
 </file>
 
 <file path=word/footnotes.xml><?xml version="1.0" encoding="utf-8"?>
-<w:footnotes xmlns:wpc="http://schemas.microsoft.com/office/word/2010/wordprocessingCanvas" xmlns:mc="http://schemas.openxmlformats.org/markup-compatibility/2006" xmlns:o="urn:schemas-microsoft-com:office:office" xmlns:r="http://schemas.openxmlformats.org/officeDocument/2006/relationships" xmlns:m="http://schemas.openxmlformats.org/officeDocument/2006/math" xmlns:v="urn:schemas-microsoft-com:vml" xmlns:wp14="http://schemas.microsoft.com/office/word/2010/wordprocessingDrawing" xmlns:wp="http://schemas.openxmlformats.org/drawingml/2006/wordprocessingDrawing" xmlns:w10="urn:schemas-microsoft-com:office:word" xmlns:w="http://schemas.openxmlformats.org/wordprocessingml/2006/main" xmlns:w14="http://schemas.microsoft.com/office/word/2010/wordml" xmlns:w15="http://schemas.microsoft.com/office/word/2012/wordml" xmlns:wpg="http://schemas.microsoft.com/office/word/2010/wordprocessingGroup" xmlns:wpi="http://schemas.microsoft.com/office/word/2010/wordprocessingInk" xmlns:wne="http://schemas.microsoft.com/office/word/2006/wordml" xmlns:wps="http://schemas.microsoft.com/office/word/2010/wordprocessingShape" mc:Ignorable="w14 w15 wp14">
+<w:footnotes xmlns:wpc="http://schemas.microsoft.com/office/word/2010/wordprocessingCanvas" xmlns:mc="http://schemas.openxmlformats.org/markup-compatibility/2006" xmlns:o="urn:schemas-microsoft-com:office:office" xmlns:r="http://schemas.openxmlformats.org/officeDocument/2006/relationships" xmlns:m="http://schemas.openxmlformats.org/officeDocument/2006/math" xmlns:v="urn:schemas-microsoft-com:vml" xmlns:wp14="http://schemas.microsoft.com/office/word/2010/wordprocessingDrawing" xmlns:wp="http://schemas.openxmlformats.org/drawingml/2006/wordprocessingDrawing" xmlns:w10="urn:schemas-microsoft-com:office:word" xmlns:w="http://schemas.openxmlformats.org/wordprocessingml/2006/main" xmlns:w14="http://schemas.microsoft.com/office/word/2010/wordml" xmlns:wpg="http://schemas.microsoft.com/office/word/2010/wordprocessingGroup" xmlns:wpi="http://schemas.microsoft.com/office/word/2010/wordprocessingInk" xmlns:wne="http://schemas.microsoft.com/office/word/2006/wordml" xmlns:wps="http://schemas.microsoft.com/office/word/2010/wordprocessingShape" mc:Ignorable="w14 wp14">
   <w:footnote w:type="separator" w:id="-1">
     <w:p>
       <w:r>
@@ -16009,7 +16157,7 @@
 </file>
 
 <file path=word/header1.xml><?xml version="1.0" encoding="utf-8"?>
-<w:hdr xmlns:wpc="http://schemas.microsoft.com/office/word/2010/wordprocessingCanvas" xmlns:mc="http://schemas.openxmlformats.org/markup-compatibility/2006" xmlns:o="urn:schemas-microsoft-com:office:office" xmlns:r="http://schemas.openxmlformats.org/officeDocument/2006/relationships" xmlns:m="http://schemas.openxmlformats.org/officeDocument/2006/math" xmlns:v="urn:schemas-microsoft-com:vml" xmlns:wp14="http://schemas.microsoft.com/office/word/2010/wordprocessingDrawing" xmlns:wp="http://schemas.openxmlformats.org/drawingml/2006/wordprocessingDrawing" xmlns:w10="urn:schemas-microsoft-com:office:word" xmlns:w="http://schemas.openxmlformats.org/wordprocessingml/2006/main" xmlns:w14="http://schemas.microsoft.com/office/word/2010/wordml" xmlns:w15="http://schemas.microsoft.com/office/word/2012/wordml" xmlns:wpg="http://schemas.microsoft.com/office/word/2010/wordprocessingGroup" xmlns:wpi="http://schemas.microsoft.com/office/word/2010/wordprocessingInk" xmlns:wne="http://schemas.microsoft.com/office/word/2006/wordml" xmlns:wps="http://schemas.microsoft.com/office/word/2010/wordprocessingShape" mc:Ignorable="w14 w15 wp14">
+<w:hdr xmlns:wpc="http://schemas.microsoft.com/office/word/2010/wordprocessingCanvas" xmlns:mc="http://schemas.openxmlformats.org/markup-compatibility/2006" xmlns:o="urn:schemas-microsoft-com:office:office" xmlns:r="http://schemas.openxmlformats.org/officeDocument/2006/relationships" xmlns:m="http://schemas.openxmlformats.org/officeDocument/2006/math" xmlns:v="urn:schemas-microsoft-com:vml" xmlns:wp14="http://schemas.microsoft.com/office/word/2010/wordprocessingDrawing" xmlns:wp="http://schemas.openxmlformats.org/drawingml/2006/wordprocessingDrawing" xmlns:w10="urn:schemas-microsoft-com:office:word" xmlns:w="http://schemas.openxmlformats.org/wordprocessingml/2006/main" xmlns:w14="http://schemas.microsoft.com/office/word/2010/wordml" xmlns:wpg="http://schemas.microsoft.com/office/word/2010/wordprocessingGroup" xmlns:wpi="http://schemas.microsoft.com/office/word/2010/wordprocessingInk" xmlns:wne="http://schemas.microsoft.com/office/word/2006/wordml" xmlns:wps="http://schemas.microsoft.com/office/word/2010/wordprocessingShape" mc:Ignorable="w14 wp14">
   <w:p>
     <w:pPr>
       <w:pStyle w:val="BodyText"/>
@@ -16068,14 +16216,12 @@
                     <w:sz w:val="20"/>
                   </w:rPr>
                 </w:pPr>
-                <w:proofErr w:type="spellStart"/>
                 <w:r>
                   <w:rPr>
                     <w:sz w:val="20"/>
                   </w:rPr>
                   <w:t>vx.x</w:t>
                 </w:r>
-                <w:proofErr w:type="spellEnd"/>
               </w:p>
             </w:txbxContent>
           </v:textbox>
@@ -16088,7 +16234,7 @@
 </file>
 
 <file path=word/header2.xml><?xml version="1.0" encoding="utf-8"?>
-<w:hdr xmlns:wpc="http://schemas.microsoft.com/office/word/2010/wordprocessingCanvas" xmlns:mc="http://schemas.openxmlformats.org/markup-compatibility/2006" xmlns:o="urn:schemas-microsoft-com:office:office" xmlns:r="http://schemas.openxmlformats.org/officeDocument/2006/relationships" xmlns:m="http://schemas.openxmlformats.org/officeDocument/2006/math" xmlns:v="urn:schemas-microsoft-com:vml" xmlns:wp14="http://schemas.microsoft.com/office/word/2010/wordprocessingDrawing" xmlns:wp="http://schemas.openxmlformats.org/drawingml/2006/wordprocessingDrawing" xmlns:w10="urn:schemas-microsoft-com:office:word" xmlns:w="http://schemas.openxmlformats.org/wordprocessingml/2006/main" xmlns:w14="http://schemas.microsoft.com/office/word/2010/wordml" xmlns:w15="http://schemas.microsoft.com/office/word/2012/wordml" xmlns:wpg="http://schemas.microsoft.com/office/word/2010/wordprocessingGroup" xmlns:wpi="http://schemas.microsoft.com/office/word/2010/wordprocessingInk" xmlns:wne="http://schemas.microsoft.com/office/word/2006/wordml" xmlns:wps="http://schemas.microsoft.com/office/word/2010/wordprocessingShape" mc:Ignorable="w14 w15 wp14">
+<w:hdr xmlns:wpc="http://schemas.microsoft.com/office/word/2010/wordprocessingCanvas" xmlns:mc="http://schemas.openxmlformats.org/markup-compatibility/2006" xmlns:o="urn:schemas-microsoft-com:office:office" xmlns:r="http://schemas.openxmlformats.org/officeDocument/2006/relationships" xmlns:m="http://schemas.openxmlformats.org/officeDocument/2006/math" xmlns:v="urn:schemas-microsoft-com:vml" xmlns:wp14="http://schemas.microsoft.com/office/word/2010/wordprocessingDrawing" xmlns:wp="http://schemas.openxmlformats.org/drawingml/2006/wordprocessingDrawing" xmlns:w10="urn:schemas-microsoft-com:office:word" xmlns:w="http://schemas.openxmlformats.org/wordprocessingml/2006/main" xmlns:w14="http://schemas.microsoft.com/office/word/2010/wordml" xmlns:wpg="http://schemas.microsoft.com/office/word/2010/wordprocessingGroup" xmlns:wpi="http://schemas.microsoft.com/office/word/2010/wordprocessingInk" xmlns:wne="http://schemas.microsoft.com/office/word/2006/wordml" xmlns:wps="http://schemas.microsoft.com/office/word/2010/wordprocessingShape" mc:Ignorable="w14 wp14">
   <w:p>
     <w:pPr>
       <w:pStyle w:val="BodyText"/>
@@ -16147,14 +16293,12 @@
                     <w:sz w:val="20"/>
                   </w:rPr>
                 </w:pPr>
-                <w:proofErr w:type="spellStart"/>
                 <w:r>
                   <w:rPr>
                     <w:sz w:val="20"/>
                   </w:rPr>
                   <w:t>vx.x</w:t>
                 </w:r>
-                <w:proofErr w:type="spellEnd"/>
               </w:p>
             </w:txbxContent>
           </v:textbox>
@@ -16167,7 +16311,7 @@
 </file>
 
 <file path=word/numbering.xml><?xml version="1.0" encoding="utf-8"?>
-<w:numbering xmlns:wpc="http://schemas.microsoft.com/office/word/2010/wordprocessingCanvas" xmlns:mc="http://schemas.openxmlformats.org/markup-compatibility/2006" xmlns:o="urn:schemas-microsoft-com:office:office" xmlns:r="http://schemas.openxmlformats.org/officeDocument/2006/relationships" xmlns:m="http://schemas.openxmlformats.org/officeDocument/2006/math" xmlns:v="urn:schemas-microsoft-com:vml" xmlns:wp14="http://schemas.microsoft.com/office/word/2010/wordprocessingDrawing" xmlns:wp="http://schemas.openxmlformats.org/drawingml/2006/wordprocessingDrawing" xmlns:w10="urn:schemas-microsoft-com:office:word" xmlns:w="http://schemas.openxmlformats.org/wordprocessingml/2006/main" xmlns:w14="http://schemas.microsoft.com/office/word/2010/wordml" xmlns:w15="http://schemas.microsoft.com/office/word/2012/wordml" xmlns:wpg="http://schemas.microsoft.com/office/word/2010/wordprocessingGroup" xmlns:wpi="http://schemas.microsoft.com/office/word/2010/wordprocessingInk" xmlns:wne="http://schemas.microsoft.com/office/word/2006/wordml" xmlns:wps="http://schemas.microsoft.com/office/word/2010/wordprocessingShape" mc:Ignorable="w14 w15 wp14">
+<w:numbering xmlns:wpc="http://schemas.microsoft.com/office/word/2010/wordprocessingCanvas" xmlns:mc="http://schemas.openxmlformats.org/markup-compatibility/2006" xmlns:o="urn:schemas-microsoft-com:office:office" xmlns:r="http://schemas.openxmlformats.org/officeDocument/2006/relationships" xmlns:m="http://schemas.openxmlformats.org/officeDocument/2006/math" xmlns:v="urn:schemas-microsoft-com:vml" xmlns:wp14="http://schemas.microsoft.com/office/word/2010/wordprocessingDrawing" xmlns:wp="http://schemas.openxmlformats.org/drawingml/2006/wordprocessingDrawing" xmlns:w10="urn:schemas-microsoft-com:office:word" xmlns:w="http://schemas.openxmlformats.org/wordprocessingml/2006/main" xmlns:w14="http://schemas.microsoft.com/office/word/2010/wordml" xmlns:wpg="http://schemas.microsoft.com/office/word/2010/wordprocessingGroup" xmlns:wpi="http://schemas.microsoft.com/office/word/2010/wordprocessingInk" xmlns:wne="http://schemas.microsoft.com/office/word/2006/wordml" xmlns:wps="http://schemas.microsoft.com/office/word/2010/wordprocessingShape" mc:Ignorable="w14 wp14">
   <w:abstractNum w:abstractNumId="0">
     <w:nsid w:val="1A956F25"/>
     <w:multiLevelType w:val="multilevel"/>
@@ -16431,7 +16575,7 @@
 </file>
 
 <file path=word/styles.xml><?xml version="1.0" encoding="utf-8"?>
-<w:styles xmlns:mc="http://schemas.openxmlformats.org/markup-compatibility/2006" xmlns:r="http://schemas.openxmlformats.org/officeDocument/2006/relationships" xmlns:w="http://schemas.openxmlformats.org/wordprocessingml/2006/main" xmlns:w14="http://schemas.microsoft.com/office/word/2010/wordml" xmlns:w15="http://schemas.microsoft.com/office/word/2012/wordml" mc:Ignorable="w14 w15">
+<w:styles xmlns:mc="http://schemas.openxmlformats.org/markup-compatibility/2006" xmlns:r="http://schemas.openxmlformats.org/officeDocument/2006/relationships" xmlns:w="http://schemas.openxmlformats.org/wordprocessingml/2006/main" xmlns:w14="http://schemas.microsoft.com/office/word/2010/wordml" mc:Ignorable="w14">
   <w:docDefaults>
     <w:rPrDefault>
       <w:rPr>
@@ -16449,378 +16593,144 @@
       </w:pPr>
     </w:pPrDefault>
   </w:docDefaults>
-  <w:latentStyles w:defLockedState="0" w:defUIPriority="99" w:defSemiHidden="0" w:defUnhideWhenUsed="0" w:defQFormat="0" w:count="371">
-    <w:lsdException w:name="Normal" w:uiPriority="0" w:qFormat="1"/>
-    <w:lsdException w:name="heading 1" w:uiPriority="9" w:qFormat="1"/>
-    <w:lsdException w:name="heading 2" w:semiHidden="1" w:uiPriority="9" w:unhideWhenUsed="1" w:qFormat="1"/>
-    <w:lsdException w:name="heading 3" w:semiHidden="1" w:uiPriority="9" w:unhideWhenUsed="1" w:qFormat="1"/>
-    <w:lsdException w:name="heading 4" w:semiHidden="1" w:uiPriority="9" w:unhideWhenUsed="1" w:qFormat="1"/>
-    <w:lsdException w:name="heading 5" w:semiHidden="1" w:uiPriority="9" w:unhideWhenUsed="1" w:qFormat="1"/>
-    <w:lsdException w:name="heading 6" w:semiHidden="1" w:uiPriority="9" w:unhideWhenUsed="1" w:qFormat="1"/>
-    <w:lsdException w:name="heading 7" w:semiHidden="1" w:uiPriority="9" w:unhideWhenUsed="1" w:qFormat="1"/>
-    <w:lsdException w:name="heading 8" w:semiHidden="1" w:uiPriority="9" w:unhideWhenUsed="1" w:qFormat="1"/>
-    <w:lsdException w:name="heading 9" w:semiHidden="1" w:uiPriority="9" w:unhideWhenUsed="1" w:qFormat="1"/>
-    <w:lsdException w:name="index 1" w:semiHidden="1" w:unhideWhenUsed="1"/>
-    <w:lsdException w:name="index 2" w:semiHidden="1" w:unhideWhenUsed="1"/>
-    <w:lsdException w:name="index 3" w:semiHidden="1" w:unhideWhenUsed="1"/>
-    <w:lsdException w:name="index 4" w:semiHidden="1" w:unhideWhenUsed="1"/>
-    <w:lsdException w:name="index 5" w:semiHidden="1" w:unhideWhenUsed="1"/>
-    <w:lsdException w:name="index 6" w:semiHidden="1" w:unhideWhenUsed="1"/>
-    <w:lsdException w:name="index 7" w:semiHidden="1" w:unhideWhenUsed="1"/>
-    <w:lsdException w:name="index 8" w:semiHidden="1" w:unhideWhenUsed="1"/>
-    <w:lsdException w:name="index 9" w:semiHidden="1" w:unhideWhenUsed="1"/>
-    <w:lsdException w:name="toc 1" w:semiHidden="1" w:uiPriority="39" w:unhideWhenUsed="1"/>
-    <w:lsdException w:name="toc 2" w:semiHidden="1" w:uiPriority="39" w:unhideWhenUsed="1"/>
-    <w:lsdException w:name="toc 3" w:semiHidden="1" w:uiPriority="39" w:unhideWhenUsed="1"/>
-    <w:lsdException w:name="toc 4" w:semiHidden="1" w:uiPriority="39" w:unhideWhenUsed="1"/>
-    <w:lsdException w:name="toc 5" w:semiHidden="1" w:uiPriority="39" w:unhideWhenUsed="1"/>
-    <w:lsdException w:name="toc 6" w:semiHidden="1" w:uiPriority="39" w:unhideWhenUsed="1"/>
-    <w:lsdException w:name="toc 7" w:semiHidden="1" w:uiPriority="39" w:unhideWhenUsed="1"/>
-    <w:lsdException w:name="toc 8" w:semiHidden="1" w:uiPriority="39" w:unhideWhenUsed="1"/>
-    <w:lsdException w:name="toc 9" w:semiHidden="1" w:uiPriority="39" w:unhideWhenUsed="1"/>
-    <w:lsdException w:name="Normal Indent" w:semiHidden="1" w:unhideWhenUsed="1"/>
-    <w:lsdException w:name="footnote text" w:semiHidden="1" w:unhideWhenUsed="1"/>
-    <w:lsdException w:name="annotation text" w:semiHidden="1" w:unhideWhenUsed="1"/>
-    <w:lsdException w:name="header" w:semiHidden="1" w:unhideWhenUsed="1"/>
-    <w:lsdException w:name="footer" w:semiHidden="1" w:unhideWhenUsed="1"/>
-    <w:lsdException w:name="index heading" w:semiHidden="1" w:unhideWhenUsed="1"/>
-    <w:lsdException w:name="caption" w:semiHidden="1" w:uiPriority="35" w:unhideWhenUsed="1" w:qFormat="1"/>
-    <w:lsdException w:name="table of figures" w:semiHidden="1" w:unhideWhenUsed="1"/>
-    <w:lsdException w:name="envelope address" w:semiHidden="1" w:unhideWhenUsed="1"/>
-    <w:lsdException w:name="envelope return" w:semiHidden="1" w:unhideWhenUsed="1"/>
-    <w:lsdException w:name="footnote reference" w:semiHidden="1" w:unhideWhenUsed="1"/>
-    <w:lsdException w:name="annotation reference" w:semiHidden="1" w:unhideWhenUsed="1"/>
-    <w:lsdException w:name="line number" w:semiHidden="1" w:unhideWhenUsed="1"/>
-    <w:lsdException w:name="page number" w:semiHidden="1" w:unhideWhenUsed="1"/>
-    <w:lsdException w:name="endnote reference" w:semiHidden="1" w:unhideWhenUsed="1"/>
-    <w:lsdException w:name="endnote text" w:semiHidden="1" w:unhideWhenUsed="1"/>
-    <w:lsdException w:name="table of authorities" w:semiHidden="1" w:unhideWhenUsed="1"/>
-    <w:lsdException w:name="macro" w:semiHidden="1" w:unhideWhenUsed="1"/>
-    <w:lsdException w:name="toa heading" w:semiHidden="1" w:unhideWhenUsed="1"/>
-    <w:lsdException w:name="List" w:semiHidden="1" w:unhideWhenUsed="1"/>
-    <w:lsdException w:name="List Bullet" w:semiHidden="1" w:unhideWhenUsed="1"/>
-    <w:lsdException w:name="List Number" w:semiHidden="1" w:unhideWhenUsed="1"/>
-    <w:lsdException w:name="List 2" w:semiHidden="1" w:unhideWhenUsed="1"/>
-    <w:lsdException w:name="List 3" w:semiHidden="1" w:unhideWhenUsed="1"/>
-    <w:lsdException w:name="List 4" w:semiHidden="1" w:unhideWhenUsed="1"/>
-    <w:lsdException w:name="List 5" w:semiHidden="1" w:unhideWhenUsed="1"/>
-    <w:lsdException w:name="List Bullet 2" w:semiHidden="1" w:unhideWhenUsed="1"/>
-    <w:lsdException w:name="List Bullet 3" w:semiHidden="1" w:unhideWhenUsed="1"/>
-    <w:lsdException w:name="List Bullet 4" w:semiHidden="1" w:unhideWhenUsed="1"/>
-    <w:lsdException w:name="List Bullet 5" w:semiHidden="1" w:unhideWhenUsed="1"/>
-    <w:lsdException w:name="List Number 2" w:semiHidden="1" w:unhideWhenUsed="1"/>
-    <w:lsdException w:name="List Number 3" w:semiHidden="1" w:unhideWhenUsed="1"/>
-    <w:lsdException w:name="List Number 4" w:semiHidden="1" w:unhideWhenUsed="1"/>
-    <w:lsdException w:name="List Number 5" w:semiHidden="1" w:unhideWhenUsed="1"/>
-    <w:lsdException w:name="Title" w:uiPriority="10" w:qFormat="1"/>
-    <w:lsdException w:name="Closing" w:semiHidden="1" w:unhideWhenUsed="1"/>
-    <w:lsdException w:name="Signature" w:semiHidden="1" w:unhideWhenUsed="1"/>
-    <w:lsdException w:name="Default Paragraph Font" w:semiHidden="1" w:uiPriority="1" w:unhideWhenUsed="1"/>
-    <w:lsdException w:name="Body Text" w:semiHidden="1" w:unhideWhenUsed="1"/>
-    <w:lsdException w:name="Body Text Indent" w:semiHidden="1" w:unhideWhenUsed="1"/>
-    <w:lsdException w:name="List Continue" w:semiHidden="1" w:unhideWhenUsed="1"/>
-    <w:lsdException w:name="List Continue 2" w:semiHidden="1" w:unhideWhenUsed="1"/>
-    <w:lsdException w:name="List Continue 3" w:semiHidden="1" w:unhideWhenUsed="1"/>
-    <w:lsdException w:name="List Continue 4" w:semiHidden="1" w:unhideWhenUsed="1"/>
-    <w:lsdException w:name="List Continue 5" w:semiHidden="1" w:unhideWhenUsed="1"/>
-    <w:lsdException w:name="Message Header" w:semiHidden="1" w:unhideWhenUsed="1"/>
-    <w:lsdException w:name="Subtitle" w:uiPriority="11" w:qFormat="1"/>
-    <w:lsdException w:name="Salutation" w:semiHidden="1" w:unhideWhenUsed="1"/>
-    <w:lsdException w:name="Date" w:semiHidden="1" w:unhideWhenUsed="1"/>
-    <w:lsdException w:name="Body Text First Indent" w:semiHidden="1" w:unhideWhenUsed="1"/>
-    <w:lsdException w:name="Body Text First Indent 2" w:semiHidden="1" w:unhideWhenUsed="1"/>
-    <w:lsdException w:name="Note Heading" w:semiHidden="1" w:unhideWhenUsed="1"/>
-    <w:lsdException w:name="Body Text 2" w:semiHidden="1" w:unhideWhenUsed="1"/>
-    <w:lsdException w:name="Body Text 3" w:semiHidden="1" w:unhideWhenUsed="1"/>
-    <w:lsdException w:name="Body Text Indent 2" w:semiHidden="1" w:unhideWhenUsed="1"/>
-    <w:lsdException w:name="Body Text Indent 3" w:semiHidden="1" w:unhideWhenUsed="1"/>
-    <w:lsdException w:name="Block Text" w:semiHidden="1" w:unhideWhenUsed="1"/>
-    <w:lsdException w:name="Hyperlink" w:semiHidden="1" w:unhideWhenUsed="1"/>
-    <w:lsdException w:name="FollowedHyperlink" w:semiHidden="1" w:unhideWhenUsed="1"/>
-    <w:lsdException w:name="Strong" w:uiPriority="22" w:qFormat="1"/>
-    <w:lsdException w:name="Emphasis" w:uiPriority="20" w:qFormat="1"/>
-    <w:lsdException w:name="Document Map" w:semiHidden="1" w:unhideWhenUsed="1"/>
-    <w:lsdException w:name="Plain Text" w:semiHidden="1" w:unhideWhenUsed="1"/>
-    <w:lsdException w:name="E-mail Signature" w:semiHidden="1" w:unhideWhenUsed="1"/>
-    <w:lsdException w:name="HTML Top of Form" w:semiHidden="1" w:unhideWhenUsed="1"/>
-    <w:lsdException w:name="HTML Bottom of Form" w:semiHidden="1" w:unhideWhenUsed="1"/>
-    <w:lsdException w:name="Normal (Web)" w:semiHidden="1" w:unhideWhenUsed="1"/>
-    <w:lsdException w:name="HTML Acronym" w:semiHidden="1" w:unhideWhenUsed="1"/>
-    <w:lsdException w:name="HTML Address" w:semiHidden="1" w:unhideWhenUsed="1"/>
-    <w:lsdException w:name="HTML Cite" w:semiHidden="1" w:unhideWhenUsed="1"/>
-    <w:lsdException w:name="HTML Code" w:semiHidden="1" w:unhideWhenUsed="1"/>
-    <w:lsdException w:name="HTML Definition" w:semiHidden="1" w:unhideWhenUsed="1"/>
-    <w:lsdException w:name="HTML Keyboard" w:semiHidden="1" w:unhideWhenUsed="1"/>
-    <w:lsdException w:name="HTML Preformatted" w:semiHidden="1" w:unhideWhenUsed="1"/>
-    <w:lsdException w:name="HTML Sample" w:semiHidden="1" w:unhideWhenUsed="1"/>
-    <w:lsdException w:name="HTML Typewriter" w:semiHidden="1" w:unhideWhenUsed="1"/>
-    <w:lsdException w:name="HTML Variable" w:semiHidden="1" w:unhideWhenUsed="1"/>
-    <w:lsdException w:name="Normal Table" w:semiHidden="1" w:unhideWhenUsed="1"/>
-    <w:lsdException w:name="annotation subject" w:semiHidden="1" w:unhideWhenUsed="1"/>
-    <w:lsdException w:name="No List" w:semiHidden="1" w:unhideWhenUsed="1"/>
-    <w:lsdException w:name="Outline List 1" w:semiHidden="1" w:unhideWhenUsed="1"/>
-    <w:lsdException w:name="Outline List 2" w:semiHidden="1" w:unhideWhenUsed="1"/>
-    <w:lsdException w:name="Outline List 3" w:semiHidden="1" w:unhideWhenUsed="1"/>
-    <w:lsdException w:name="Table Simple 1" w:semiHidden="1" w:unhideWhenUsed="1"/>
-    <w:lsdException w:name="Table Simple 2" w:semiHidden="1" w:unhideWhenUsed="1"/>
-    <w:lsdException w:name="Table Simple 3" w:semiHidden="1" w:unhideWhenUsed="1"/>
-    <w:lsdException w:name="Table Classic 1" w:semiHidden="1" w:unhideWhenUsed="1"/>
-    <w:lsdException w:name="Table Classic 2" w:semiHidden="1" w:unhideWhenUsed="1"/>
-    <w:lsdException w:name="Table Classic 3" w:semiHidden="1" w:unhideWhenUsed="1"/>
-    <w:lsdException w:name="Table Classic 4" w:semiHidden="1" w:unhideWhenUsed="1"/>
-    <w:lsdException w:name="Table Colorful 1" w:semiHidden="1" w:unhideWhenUsed="1"/>
-    <w:lsdException w:name="Table Colorful 2" w:semiHidden="1" w:unhideWhenUsed="1"/>
-    <w:lsdException w:name="Table Colorful 3" w:semiHidden="1" w:unhideWhenUsed="1"/>
-    <w:lsdException w:name="Table Columns 1" w:semiHidden="1" w:unhideWhenUsed="1"/>
-    <w:lsdException w:name="Table Columns 2" w:semiHidden="1" w:unhideWhenUsed="1"/>
-    <w:lsdException w:name="Table Columns 3" w:semiHidden="1" w:unhideWhenUsed="1"/>
-    <w:lsdException w:name="Table Columns 4" w:semiHidden="1" w:unhideWhenUsed="1"/>
-    <w:lsdException w:name="Table Columns 5" w:semiHidden="1" w:unhideWhenUsed="1"/>
-    <w:lsdException w:name="Table Grid 1" w:semiHidden="1" w:unhideWhenUsed="1"/>
-    <w:lsdException w:name="Table Grid 2" w:semiHidden="1" w:unhideWhenUsed="1"/>
-    <w:lsdException w:name="Table Grid 3" w:semiHidden="1" w:unhideWhenUsed="1"/>
-    <w:lsdException w:name="Table Grid 4" w:semiHidden="1" w:unhideWhenUsed="1"/>
-    <w:lsdException w:name="Table Grid 5" w:semiHidden="1" w:unhideWhenUsed="1"/>
-    <w:lsdException w:name="Table Grid 6" w:semiHidden="1" w:unhideWhenUsed="1"/>
-    <w:lsdException w:name="Table Grid 7" w:semiHidden="1" w:unhideWhenUsed="1"/>
-    <w:lsdException w:name="Table Grid 8" w:semiHidden="1" w:unhideWhenUsed="1"/>
-    <w:lsdException w:name="Table List 1" w:semiHidden="1" w:unhideWhenUsed="1"/>
-    <w:lsdException w:name="Table List 2" w:semiHidden="1" w:unhideWhenUsed="1"/>
-    <w:lsdException w:name="Table List 3" w:semiHidden="1" w:unhideWhenUsed="1"/>
-    <w:lsdException w:name="Table List 4" w:semiHidden="1" w:unhideWhenUsed="1"/>
-    <w:lsdException w:name="Table List 5" w:semiHidden="1" w:unhideWhenUsed="1"/>
-    <w:lsdException w:name="Table List 6" w:semiHidden="1" w:unhideWhenUsed="1"/>
-    <w:lsdException w:name="Table List 7" w:semiHidden="1" w:unhideWhenUsed="1"/>
-    <w:lsdException w:name="Table List 8" w:semiHidden="1" w:unhideWhenUsed="1"/>
-    <w:lsdException w:name="Table 3D effects 1" w:semiHidden="1" w:unhideWhenUsed="1"/>
-    <w:lsdException w:name="Table 3D effects 2" w:semiHidden="1" w:unhideWhenUsed="1"/>
-    <w:lsdException w:name="Table 3D effects 3" w:semiHidden="1" w:unhideWhenUsed="1"/>
-    <w:lsdException w:name="Table Contemporary" w:semiHidden="1" w:unhideWhenUsed="1"/>
-    <w:lsdException w:name="Table Elegant" w:semiHidden="1" w:unhideWhenUsed="1"/>
-    <w:lsdException w:name="Table Professional" w:semiHidden="1" w:unhideWhenUsed="1"/>
-    <w:lsdException w:name="Table Subtle 1" w:semiHidden="1" w:unhideWhenUsed="1"/>
-    <w:lsdException w:name="Table Subtle 2" w:semiHidden="1" w:unhideWhenUsed="1"/>
-    <w:lsdException w:name="Table Web 1" w:semiHidden="1" w:unhideWhenUsed="1"/>
-    <w:lsdException w:name="Table Web 2" w:semiHidden="1" w:unhideWhenUsed="1"/>
-    <w:lsdException w:name="Table Web 3" w:semiHidden="1" w:unhideWhenUsed="1"/>
-    <w:lsdException w:name="Balloon Text" w:semiHidden="1" w:unhideWhenUsed="1"/>
-    <w:lsdException w:name="Table Grid" w:uiPriority="59"/>
-    <w:lsdException w:name="Table Theme" w:semiHidden="1" w:unhideWhenUsed="1"/>
-    <w:lsdException w:name="Placeholder Text" w:semiHidden="1"/>
-    <w:lsdException w:name="No Spacing" w:uiPriority="1" w:qFormat="1"/>
-    <w:lsdException w:name="Light Shading" w:uiPriority="60"/>
-    <w:lsdException w:name="Light List" w:uiPriority="61"/>
-    <w:lsdException w:name="Light Grid" w:uiPriority="62"/>
-    <w:lsdException w:name="Medium Shading 1" w:uiPriority="63"/>
-    <w:lsdException w:name="Medium Shading 2" w:uiPriority="64"/>
-    <w:lsdException w:name="Medium List 1" w:uiPriority="65"/>
-    <w:lsdException w:name="Medium List 2" w:uiPriority="66"/>
-    <w:lsdException w:name="Medium Grid 1" w:uiPriority="67"/>
-    <w:lsdException w:name="Medium Grid 2" w:uiPriority="68"/>
-    <w:lsdException w:name="Medium Grid 3" w:uiPriority="69"/>
-    <w:lsdException w:name="Dark List" w:uiPriority="70"/>
-    <w:lsdException w:name="Colorful Shading" w:uiPriority="71"/>
-    <w:lsdException w:name="Colorful List" w:uiPriority="72"/>
-    <w:lsdException w:name="Colorful Grid" w:uiPriority="73"/>
-    <w:lsdException w:name="Light Shading Accent 1" w:uiPriority="60"/>
-    <w:lsdException w:name="Light List Accent 1" w:uiPriority="61"/>
-    <w:lsdException w:name="Light Grid Accent 1" w:uiPriority="62"/>
-    <w:lsdException w:name="Medium Shading 1 Accent 1" w:uiPriority="63"/>
-    <w:lsdException w:name="Medium Shading 2 Accent 1" w:uiPriority="64"/>
-    <w:lsdException w:name="Medium List 1 Accent 1" w:uiPriority="65"/>
-    <w:lsdException w:name="Revision" w:semiHidden="1"/>
-    <w:lsdException w:name="List Paragraph" w:uiPriority="34" w:qFormat="1"/>
-    <w:lsdException w:name="Quote" w:uiPriority="29" w:qFormat="1"/>
-    <w:lsdException w:name="Intense Quote" w:uiPriority="30" w:qFormat="1"/>
-    <w:lsdException w:name="Medium List 2 Accent 1" w:uiPriority="66"/>
-    <w:lsdException w:name="Medium Grid 1 Accent 1" w:uiPriority="67"/>
-    <w:lsdException w:name="Medium Grid 2 Accent 1" w:uiPriority="68"/>
-    <w:lsdException w:name="Medium Grid 3 Accent 1" w:uiPriority="69"/>
-    <w:lsdException w:name="Dark List Accent 1" w:uiPriority="70"/>
-    <w:lsdException w:name="Colorful Shading Accent 1" w:uiPriority="71"/>
-    <w:lsdException w:name="Colorful List Accent 1" w:uiPriority="72"/>
-    <w:lsdException w:name="Colorful Grid Accent 1" w:uiPriority="73"/>
-    <w:lsdException w:name="Light Shading Accent 2" w:uiPriority="60"/>
-    <w:lsdException w:name="Light List Accent 2" w:uiPriority="61"/>
-    <w:lsdException w:name="Light Grid Accent 2" w:uiPriority="62"/>
-    <w:lsdException w:name="Medium Shading 1 Accent 2" w:uiPriority="63"/>
-    <w:lsdException w:name="Medium Shading 2 Accent 2" w:uiPriority="64"/>
-    <w:lsdException w:name="Medium List 1 Accent 2" w:uiPriority="65"/>
-    <w:lsdException w:name="Medium List 2 Accent 2" w:uiPriority="66"/>
-    <w:lsdException w:name="Medium Grid 1 Accent 2" w:uiPriority="67"/>
-    <w:lsdException w:name="Medium Grid 2 Accent 2" w:uiPriority="68"/>
-    <w:lsdException w:name="Medium Grid 3 Accent 2" w:uiPriority="69"/>
-    <w:lsdException w:name="Dark List Accent 2" w:uiPriority="70"/>
-    <w:lsdException w:name="Colorful Shading Accent 2" w:uiPriority="71"/>
-    <w:lsdException w:name="Colorful List Accent 2" w:uiPriority="72"/>
-    <w:lsdException w:name="Colorful Grid Accent 2" w:uiPriority="73"/>
-    <w:lsdException w:name="Light Shading Accent 3" w:uiPriority="60"/>
-    <w:lsdException w:name="Light List Accent 3" w:uiPriority="61"/>
-    <w:lsdException w:name="Light Grid Accent 3" w:uiPriority="62"/>
-    <w:lsdException w:name="Medium Shading 1 Accent 3" w:uiPriority="63"/>
-    <w:lsdException w:name="Medium Shading 2 Accent 3" w:uiPriority="64"/>
-    <w:lsdException w:name="Medium List 1 Accent 3" w:uiPriority="65"/>
-    <w:lsdException w:name="Medium List 2 Accent 3" w:uiPriority="66"/>
-    <w:lsdException w:name="Medium Grid 1 Accent 3" w:uiPriority="67"/>
-    <w:lsdException w:name="Medium Grid 2 Accent 3" w:uiPriority="68"/>
-    <w:lsdException w:name="Medium Grid 3 Accent 3" w:uiPriority="69"/>
-    <w:lsdException w:name="Dark List Accent 3" w:uiPriority="70"/>
-    <w:lsdException w:name="Colorful Shading Accent 3" w:uiPriority="71"/>
-    <w:lsdException w:name="Colorful List Accent 3" w:uiPriority="72"/>
-    <w:lsdException w:name="Colorful Grid Accent 3" w:uiPriority="73"/>
-    <w:lsdException w:name="Light Shading Accent 4" w:uiPriority="60"/>
-    <w:lsdException w:name="Light List Accent 4" w:uiPriority="61"/>
-    <w:lsdException w:name="Light Grid Accent 4" w:uiPriority="62"/>
-    <w:lsdException w:name="Medium Shading 1 Accent 4" w:uiPriority="63"/>
-    <w:lsdException w:name="Medium Shading 2 Accent 4" w:uiPriority="64"/>
-    <w:lsdException w:name="Medium List 1 Accent 4" w:uiPriority="65"/>
-    <w:lsdException w:name="Medium List 2 Accent 4" w:uiPriority="66"/>
-    <w:lsdException w:name="Medium Grid 1 Accent 4" w:uiPriority="67"/>
-    <w:lsdException w:name="Medium Grid 2 Accent 4" w:uiPriority="68"/>
-    <w:lsdException w:name="Medium Grid 3 Accent 4" w:uiPriority="69"/>
-    <w:lsdException w:name="Dark List Accent 4" w:uiPriority="70"/>
-    <w:lsdException w:name="Colorful Shading Accent 4" w:uiPriority="71"/>
-    <w:lsdException w:name="Colorful List Accent 4" w:uiPriority="72"/>
-    <w:lsdException w:name="Colorful Grid Accent 4" w:uiPriority="73"/>
-    <w:lsdException w:name="Light Shading Accent 5" w:uiPriority="60"/>
-    <w:lsdException w:name="Light List Accent 5" w:uiPriority="61"/>
-    <w:lsdException w:name="Light Grid Accent 5" w:uiPriority="62"/>
-    <w:lsdException w:name="Medium Shading 1 Accent 5" w:uiPriority="63"/>
-    <w:lsdException w:name="Medium Shading 2 Accent 5" w:uiPriority="64"/>
-    <w:lsdException w:name="Medium List 1 Accent 5" w:uiPriority="65"/>
-    <w:lsdException w:name="Medium List 2 Accent 5" w:uiPriority="66"/>
-    <w:lsdException w:name="Medium Grid 1 Accent 5" w:uiPriority="67"/>
-    <w:lsdException w:name="Medium Grid 2 Accent 5" w:uiPriority="68"/>
-    <w:lsdException w:name="Medium Grid 3 Accent 5" w:uiPriority="69"/>
-    <w:lsdException w:name="Dark List Accent 5" w:uiPriority="70"/>
-    <w:lsdException w:name="Colorful Shading Accent 5" w:uiPriority="71"/>
-    <w:lsdException w:name="Colorful List Accent 5" w:uiPriority="72"/>
-    <w:lsdException w:name="Colorful Grid Accent 5" w:uiPriority="73"/>
-    <w:lsdException w:name="Light Shading Accent 6" w:uiPriority="60"/>
-    <w:lsdException w:name="Light List Accent 6" w:uiPriority="61"/>
-    <w:lsdException w:name="Light Grid Accent 6" w:uiPriority="62"/>
-    <w:lsdException w:name="Medium Shading 1 Accent 6" w:uiPriority="63"/>
-    <w:lsdException w:name="Medium Shading 2 Accent 6" w:uiPriority="64"/>
-    <w:lsdException w:name="Medium List 1 Accent 6" w:uiPriority="65"/>
-    <w:lsdException w:name="Medium List 2 Accent 6" w:uiPriority="66"/>
-    <w:lsdException w:name="Medium Grid 1 Accent 6" w:uiPriority="67"/>
-    <w:lsdException w:name="Medium Grid 2 Accent 6" w:uiPriority="68"/>
-    <w:lsdException w:name="Medium Grid 3 Accent 6" w:uiPriority="69"/>
-    <w:lsdException w:name="Dark List Accent 6" w:uiPriority="70"/>
-    <w:lsdException w:name="Colorful Shading Accent 6" w:uiPriority="71"/>
-    <w:lsdException w:name="Colorful List Accent 6" w:uiPriority="72"/>
-    <w:lsdException w:name="Colorful Grid Accent 6" w:uiPriority="73"/>
-    <w:lsdException w:name="Subtle Emphasis" w:uiPriority="19" w:qFormat="1"/>
-    <w:lsdException w:name="Intense Emphasis" w:uiPriority="21" w:qFormat="1"/>
-    <w:lsdException w:name="Subtle Reference" w:uiPriority="31" w:qFormat="1"/>
-    <w:lsdException w:name="Intense Reference" w:uiPriority="32" w:qFormat="1"/>
-    <w:lsdException w:name="Book Title" w:uiPriority="33" w:qFormat="1"/>
-    <w:lsdException w:name="Bibliography" w:semiHidden="1" w:uiPriority="37" w:unhideWhenUsed="1"/>
-    <w:lsdException w:name="TOC Heading" w:semiHidden="1" w:uiPriority="39" w:unhideWhenUsed="1" w:qFormat="1"/>
-    <w:lsdException w:name="Plain Table 1" w:uiPriority="41"/>
-    <w:lsdException w:name="Plain Table 2" w:uiPriority="42"/>
-    <w:lsdException w:name="Plain Table 3" w:uiPriority="43"/>
-    <w:lsdException w:name="Plain Table 4" w:uiPriority="44"/>
-    <w:lsdException w:name="Plain Table 5" w:uiPriority="45"/>
-    <w:lsdException w:name="Grid Table Light" w:uiPriority="40"/>
-    <w:lsdException w:name="Grid Table 1 Light" w:uiPriority="46"/>
-    <w:lsdException w:name="Grid Table 2" w:uiPriority="47"/>
-    <w:lsdException w:name="Grid Table 3" w:uiPriority="48"/>
-    <w:lsdException w:name="Grid Table 4" w:uiPriority="49"/>
-    <w:lsdException w:name="Grid Table 5 Dark" w:uiPriority="50"/>
-    <w:lsdException w:name="Grid Table 6 Colorful" w:uiPriority="51"/>
-    <w:lsdException w:name="Grid Table 7 Colorful" w:uiPriority="52"/>
-    <w:lsdException w:name="Grid Table 1 Light Accent 1" w:uiPriority="46"/>
-    <w:lsdException w:name="Grid Table 2 Accent 1" w:uiPriority="47"/>
-    <w:lsdException w:name="Grid Table 3 Accent 1" w:uiPriority="48"/>
-    <w:lsdException w:name="Grid Table 4 Accent 1" w:uiPriority="49"/>
-    <w:lsdException w:name="Grid Table 5 Dark Accent 1" w:uiPriority="50"/>
-    <w:lsdException w:name="Grid Table 6 Colorful Accent 1" w:uiPriority="51"/>
-    <w:lsdException w:name="Grid Table 7 Colorful Accent 1" w:uiPriority="52"/>
-    <w:lsdException w:name="Grid Table 1 Light Accent 2" w:uiPriority="46"/>
-    <w:lsdException w:name="Grid Table 2 Accent 2" w:uiPriority="47"/>
-    <w:lsdException w:name="Grid Table 3 Accent 2" w:uiPriority="48"/>
-    <w:lsdException w:name="Grid Table 4 Accent 2" w:uiPriority="49"/>
-    <w:lsdException w:name="Grid Table 5 Dark Accent 2" w:uiPriority="50"/>
-    <w:lsdException w:name="Grid Table 6 Colorful Accent 2" w:uiPriority="51"/>
-    <w:lsdException w:name="Grid Table 7 Colorful Accent 2" w:uiPriority="52"/>
-    <w:lsdException w:name="Grid Table 1 Light Accent 3" w:uiPriority="46"/>
-    <w:lsdException w:name="Grid Table 2 Accent 3" w:uiPriority="47"/>
-    <w:lsdException w:name="Grid Table 3 Accent 3" w:uiPriority="48"/>
-    <w:lsdException w:name="Grid Table 4 Accent 3" w:uiPriority="49"/>
-    <w:lsdException w:name="Grid Table 5 Dark Accent 3" w:uiPriority="50"/>
-    <w:lsdException w:name="Grid Table 6 Colorful Accent 3" w:uiPriority="51"/>
-    <w:lsdException w:name="Grid Table 7 Colorful Accent 3" w:uiPriority="52"/>
-    <w:lsdException w:name="Grid Table 1 Light Accent 4" w:uiPriority="46"/>
-    <w:lsdException w:name="Grid Table 2 Accent 4" w:uiPriority="47"/>
-    <w:lsdException w:name="Grid Table 3 Accent 4" w:uiPriority="48"/>
-    <w:lsdException w:name="Grid Table 4 Accent 4" w:uiPriority="49"/>
-    <w:lsdException w:name="Grid Table 5 Dark Accent 4" w:uiPriority="50"/>
-    <w:lsdException w:name="Grid Table 6 Colorful Accent 4" w:uiPriority="51"/>
-    <w:lsdException w:name="Grid Table 7 Colorful Accent 4" w:uiPriority="52"/>
-    <w:lsdException w:name="Grid Table 1 Light Accent 5" w:uiPriority="46"/>
-    <w:lsdException w:name="Grid Table 2 Accent 5" w:uiPriority="47"/>
-    <w:lsdException w:name="Grid Table 3 Accent 5" w:uiPriority="48"/>
-    <w:lsdException w:name="Grid Table 4 Accent 5" w:uiPriority="49"/>
-    <w:lsdException w:name="Grid Table 5 Dark Accent 5" w:uiPriority="50"/>
-    <w:lsdException w:name="Grid Table 6 Colorful Accent 5" w:uiPriority="51"/>
-    <w:lsdException w:name="Grid Table 7 Colorful Accent 5" w:uiPriority="52"/>
-    <w:lsdException w:name="Grid Table 1 Light Accent 6" w:uiPriority="46"/>
-    <w:lsdException w:name="Grid Table 2 Accent 6" w:uiPriority="47"/>
-    <w:lsdException w:name="Grid Table 3 Accent 6" w:uiPriority="48"/>
-    <w:lsdException w:name="Grid Table 4 Accent 6" w:uiPriority="49"/>
-    <w:lsdException w:name="Grid Table 5 Dark Accent 6" w:uiPriority="50"/>
-    <w:lsdException w:name="Grid Table 6 Colorful Accent 6" w:uiPriority="51"/>
-    <w:lsdException w:name="Grid Table 7 Colorful Accent 6" w:uiPriority="52"/>
-    <w:lsdException w:name="List Table 1 Light" w:uiPriority="46"/>
-    <w:lsdException w:name="List Table 2" w:uiPriority="47"/>
-    <w:lsdException w:name="List Table 3" w:uiPriority="48"/>
-    <w:lsdException w:name="List Table 4" w:uiPriority="49"/>
-    <w:lsdException w:name="List Table 5 Dark" w:uiPriority="50"/>
-    <w:lsdException w:name="List Table 6 Colorful" w:uiPriority="51"/>
-    <w:lsdException w:name="List Table 7 Colorful" w:uiPriority="52"/>
-    <w:lsdException w:name="List Table 1 Light Accent 1" w:uiPriority="46"/>
-    <w:lsdException w:name="List Table 2 Accent 1" w:uiPriority="47"/>
-    <w:lsdException w:name="List Table 3 Accent 1" w:uiPriority="48"/>
-    <w:lsdException w:name="List Table 4 Accent 1" w:uiPriority="49"/>
-    <w:lsdException w:name="List Table 5 Dark Accent 1" w:uiPriority="50"/>
-    <w:lsdException w:name="List Table 6 Colorful Accent 1" w:uiPriority="51"/>
-    <w:lsdException w:name="List Table 7 Colorful Accent 1" w:uiPriority="52"/>
-    <w:lsdException w:name="List Table 1 Light Accent 2" w:uiPriority="46"/>
-    <w:lsdException w:name="List Table 2 Accent 2" w:uiPriority="47"/>
-    <w:lsdException w:name="List Table 3 Accent 2" w:uiPriority="48"/>
-    <w:lsdException w:name="List Table 4 Accent 2" w:uiPriority="49"/>
-    <w:lsdException w:name="List Table 5 Dark Accent 2" w:uiPriority="50"/>
-    <w:lsdException w:name="List Table 6 Colorful Accent 2" w:uiPriority="51"/>
-    <w:lsdException w:name="List Table 7 Colorful Accent 2" w:uiPriority="52"/>
-    <w:lsdException w:name="List Table 1 Light Accent 3" w:uiPriority="46"/>
-    <w:lsdException w:name="List Table 2 Accent 3" w:uiPriority="47"/>
-    <w:lsdException w:name="List Table 3 Accent 3" w:uiPriority="48"/>
-    <w:lsdException w:name="List Table 4 Accent 3" w:uiPriority="49"/>
-    <w:lsdException w:name="List Table 5 Dark Accent 3" w:uiPriority="50"/>
-    <w:lsdException w:name="List Table 6 Colorful Accent 3" w:uiPriority="51"/>
-    <w:lsdException w:name="List Table 7 Colorful Accent 3" w:uiPriority="52"/>
-    <w:lsdException w:name="List Table 1 Light Accent 4" w:uiPriority="46"/>
-    <w:lsdException w:name="List Table 2 Accent 4" w:uiPriority="47"/>
-    <w:lsdException w:name="List Table 3 Accent 4" w:uiPriority="48"/>
-    <w:lsdException w:name="List Table 4 Accent 4" w:uiPriority="49"/>
-    <w:lsdException w:name="List Table 5 Dark Accent 4" w:uiPriority="50"/>
-    <w:lsdException w:name="List Table 6 Colorful Accent 4" w:uiPriority="51"/>
-    <w:lsdException w:name="List Table 7 Colorful Accent 4" w:uiPriority="52"/>
-    <w:lsdException w:name="List Table 1 Light Accent 5" w:uiPriority="46"/>
-    <w:lsdException w:name="List Table 2 Accent 5" w:uiPriority="47"/>
-    <w:lsdException w:name="List Table 3 Accent 5" w:uiPriority="48"/>
-    <w:lsdException w:name="List Table 4 Accent 5" w:uiPriority="49"/>
-    <w:lsdException w:name="List Table 5 Dark Accent 5" w:uiPriority="50"/>
-    <w:lsdException w:name="List Table 6 Colorful Accent 5" w:uiPriority="51"/>
-    <w:lsdException w:name="List Table 7 Colorful Accent 5" w:uiPriority="52"/>
-    <w:lsdException w:name="List Table 1 Light Accent 6" w:uiPriority="46"/>
-    <w:lsdException w:name="List Table 2 Accent 6" w:uiPriority="47"/>
-    <w:lsdException w:name="List Table 3 Accent 6" w:uiPriority="48"/>
-    <w:lsdException w:name="List Table 4 Accent 6" w:uiPriority="49"/>
-    <w:lsdException w:name="List Table 5 Dark Accent 6" w:uiPriority="50"/>
-    <w:lsdException w:name="List Table 6 Colorful Accent 6" w:uiPriority="51"/>
-    <w:lsdException w:name="List Table 7 Colorful Accent 6" w:uiPriority="52"/>
+  <w:latentStyles w:defLockedState="0" w:defUIPriority="99" w:defSemiHidden="1" w:defUnhideWhenUsed="1" w:defQFormat="0" w:count="267">
+    <w:lsdException w:name="Normal" w:semiHidden="0" w:uiPriority="0" w:unhideWhenUsed="0" w:qFormat="1"/>
+    <w:lsdException w:name="heading 1" w:semiHidden="0" w:uiPriority="9" w:unhideWhenUsed="0" w:qFormat="1"/>
+    <w:lsdException w:name="heading 2" w:uiPriority="9" w:qFormat="1"/>
+    <w:lsdException w:name="heading 3" w:uiPriority="9" w:qFormat="1"/>
+    <w:lsdException w:name="heading 4" w:uiPriority="9" w:qFormat="1"/>
+    <w:lsdException w:name="heading 5" w:uiPriority="9" w:qFormat="1"/>
+    <w:lsdException w:name="heading 6" w:uiPriority="9" w:qFormat="1"/>
+    <w:lsdException w:name="heading 7" w:uiPriority="9" w:qFormat="1"/>
+    <w:lsdException w:name="heading 8" w:uiPriority="9" w:qFormat="1"/>
+    <w:lsdException w:name="heading 9" w:uiPriority="9" w:qFormat="1"/>
+    <w:lsdException w:name="toc 1" w:uiPriority="39"/>
+    <w:lsdException w:name="toc 2" w:uiPriority="39"/>
+    <w:lsdException w:name="toc 3" w:uiPriority="39"/>
+    <w:lsdException w:name="toc 4" w:uiPriority="39"/>
+    <w:lsdException w:name="toc 5" w:uiPriority="39"/>
+    <w:lsdException w:name="toc 6" w:uiPriority="39"/>
+    <w:lsdException w:name="toc 7" w:uiPriority="39"/>
+    <w:lsdException w:name="toc 8" w:uiPriority="39"/>
+    <w:lsdException w:name="toc 9" w:uiPriority="39"/>
+    <w:lsdException w:name="caption" w:uiPriority="35" w:qFormat="1"/>
+    <w:lsdException w:name="Title" w:semiHidden="0" w:uiPriority="10" w:unhideWhenUsed="0" w:qFormat="1"/>
+    <w:lsdException w:name="Default Paragraph Font" w:uiPriority="1"/>
+    <w:lsdException w:name="Subtitle" w:semiHidden="0" w:uiPriority="11" w:unhideWhenUsed="0" w:qFormat="1"/>
+    <w:lsdException w:name="Strong" w:semiHidden="0" w:uiPriority="22" w:unhideWhenUsed="0" w:qFormat="1"/>
+    <w:lsdException w:name="Emphasis" w:semiHidden="0" w:uiPriority="20" w:unhideWhenUsed="0" w:qFormat="1"/>
+    <w:lsdException w:name="Table Grid" w:semiHidden="0" w:uiPriority="59" w:unhideWhenUsed="0"/>
+    <w:lsdException w:name="Placeholder Text" w:unhideWhenUsed="0"/>
+    <w:lsdException w:name="No Spacing" w:semiHidden="0" w:uiPriority="1" w:unhideWhenUsed="0" w:qFormat="1"/>
+    <w:lsdException w:name="Light Shading" w:semiHidden="0" w:uiPriority="60" w:unhideWhenUsed="0"/>
+    <w:lsdException w:name="Light List" w:semiHidden="0" w:uiPriority="61" w:unhideWhenUsed="0"/>
+    <w:lsdException w:name="Light Grid" w:semiHidden="0" w:uiPriority="62" w:unhideWhenUsed="0"/>
+    <w:lsdException w:name="Medium Shading 1" w:semiHidden="0" w:uiPriority="63" w:unhideWhenUsed="0"/>
+    <w:lsdException w:name="Medium Shading 2" w:semiHidden="0" w:uiPriority="64" w:unhideWhenUsed="0"/>
+    <w:lsdException w:name="Medium List 1" w:semiHidden="0" w:uiPriority="65" w:unhideWhenUsed="0"/>
+    <w:lsdException w:name="Medium List 2" w:semiHidden="0" w:uiPriority="66" w:unhideWhenUsed="0"/>
+    <w:lsdException w:name="Medium Grid 1" w:semiHidden="0" w:uiPriority="67" w:unhideWhenUsed="0"/>
+    <w:lsdException w:name="Medium Grid 2" w:semiHidden="0" w:uiPriority="68" w:unhideWhenUsed="0"/>
+    <w:lsdException w:name="Medium Grid 3" w:semiHidden="0" w:uiPriority="69" w:unhideWhenUsed="0"/>
+    <w:lsdException w:name="Dark List" w:semiHidden="0" w:uiPriority="70" w:unhideWhenUsed="0"/>
+    <w:lsdException w:name="Colorful Shading" w:semiHidden="0" w:uiPriority="71" w:unhideWhenUsed="0"/>
+    <w:lsdException w:name="Colorful List" w:semiHidden="0" w:uiPriority="72" w:unhideWhenUsed="0"/>
+    <w:lsdException w:name="Colorful Grid" w:semiHidden="0" w:uiPriority="73" w:unhideWhenUsed="0"/>
+    <w:lsdException w:name="Light Shading Accent 1" w:semiHidden="0" w:uiPriority="60" w:unhideWhenUsed="0"/>
+    <w:lsdException w:name="Light List Accent 1" w:semiHidden="0" w:uiPriority="61" w:unhideWhenUsed="0"/>
+    <w:lsdException w:name="Light Grid Accent 1" w:semiHidden="0" w:uiPriority="62" w:unhideWhenUsed="0"/>
+    <w:lsdException w:name="Medium Shading 1 Accent 1" w:semiHidden="0" w:uiPriority="63" w:unhideWhenUsed="0"/>
+    <w:lsdException w:name="Medium Shading 2 Accent 1" w:semiHidden="0" w:uiPriority="64" w:unhideWhenUsed="0"/>
+    <w:lsdException w:name="Medium List 1 Accent 1" w:semiHidden="0" w:uiPriority="65" w:unhideWhenUsed="0"/>
+    <w:lsdException w:name="Revision" w:unhideWhenUsed="0"/>
+    <w:lsdException w:name="List Paragraph" w:semiHidden="0" w:uiPriority="34" w:unhideWhenUsed="0" w:qFormat="1"/>
+    <w:lsdException w:name="Quote" w:semiHidden="0" w:uiPriority="29" w:unhideWhenUsed="0" w:qFormat="1"/>
+    <w:lsdException w:name="Intense Quote" w:semiHidden="0" w:uiPriority="30" w:unhideWhenUsed="0" w:qFormat="1"/>
+    <w:lsdException w:name="Medium List 2 Accent 1" w:semiHidden="0" w:uiPriority="66" w:unhideWhenUsed="0"/>
+    <w:lsdException w:name="Medium Grid 1 Accent 1" w:semiHidden="0" w:uiPriority="67" w:unhideWhenUsed="0"/>
+    <w:lsdException w:name="Medium Grid 2 Accent 1" w:semiHidden="0" w:uiPriority="68" w:unhideWhenUsed="0"/>
+    <w:lsdException w:name="Medium Grid 3 Accent 1" w:semiHidden="0" w:uiPriority="69" w:unhideWhenUsed="0"/>
+    <w:lsdException w:name="Dark List Accent 1" w:semiHidden="0" w:uiPriority="70" w:unhideWhenUsed="0"/>
+    <w:lsdException w:name="Colorful Shading Accent 1" w:semiHidden="0" w:uiPriority="71" w:unhideWhenUsed="0"/>
+    <w:lsdException w:name="Colorful List Accent 1" w:semiHidden="0" w:uiPriority="72" w:unhideWhenUsed="0"/>
+    <w:lsdException w:name="Colorful Grid Accent 1" w:semiHidden="0" w:uiPriority="73" w:unhideWhenUsed="0"/>
+    <w:lsdException w:name="Light Shading Accent 2" w:semiHidden="0" w:uiPriority="60" w:unhideWhenUsed="0"/>
+    <w:lsdException w:name="Light List Accent 2" w:semiHidden="0" w:uiPriority="61" w:unhideWhenUsed="0"/>
+    <w:lsdException w:name="Light Grid Accent 2" w:semiHidden="0" w:uiPriority="62" w:unhideWhenUsed="0"/>
+    <w:lsdException w:name="Medium Shading 1 Accent 2" w:semiHidden="0" w:uiPriority="63" w:unhideWhenUsed="0"/>
+    <w:lsdException w:name="Medium Shading 2 Accent 2" w:semiHidden="0" w:uiPriority="64" w:unhideWhenUsed="0"/>
+    <w:lsdException w:name="Medium List 1 Accent 2" w:semiHidden="0" w:uiPriority="65" w:unhideWhenUsed="0"/>
+    <w:lsdException w:name="Medium List 2 Accent 2" w:semiHidden="0" w:uiPriority="66" w:unhideWhenUsed="0"/>
+    <w:lsdException w:name="Medium Grid 1 Accent 2" w:semiHidden="0" w:uiPriority="67" w:unhideWhenUsed="0"/>
+    <w:lsdException w:name="Medium Grid 2 Accent 2" w:semiHidden="0" w:uiPriority="68" w:unhideWhenUsed="0"/>
+    <w:lsdException w:name="Medium Grid 3 Accent 2" w:semiHidden="0" w:uiPriority="69" w:unhideWhenUsed="0"/>
+    <w:lsdException w:name="Dark List Accent 2" w:semiHidden="0" w:uiPriority="70" w:unhideWhenUsed="0"/>
+    <w:lsdException w:name="Colorful Shading Accent 2" w:semiHidden="0" w:uiPriority="71" w:unhideWhenUsed="0"/>
+    <w:lsdException w:name="Colorful List Accent 2" w:semiHidden="0" w:uiPriority="72" w:unhideWhenUsed="0"/>
+    <w:lsdException w:name="Colorful Grid Accent 2" w:semiHidden="0" w:uiPriority="73" w:unhideWhenUsed="0"/>
+    <w:lsdException w:name="Light Shading Accent 3" w:semiHidden="0" w:uiPriority="60" w:unhideWhenUsed="0"/>
+    <w:lsdException w:name="Light List Accent 3" w:semiHidden="0" w:uiPriority="61" w:unhideWhenUsed="0"/>
+    <w:lsdException w:name="Light Grid Accent 3" w:semiHidden="0" w:uiPriority="62" w:unhideWhenUsed="0"/>
+    <w:lsdException w:name="Medium Shading 1 Accent 3" w:semiHidden="0" w:uiPriority="63" w:unhideWhenUsed="0"/>
+    <w:lsdException w:name="Medium Shading 2 Accent 3" w:semiHidden="0" w:uiPriority="64" w:unhideWhenUsed="0"/>
+    <w:lsdException w:name="Medium List 1 Accent 3" w:semiHidden="0" w:uiPriority="65" w:unhideWhenUsed="0"/>
+    <w:lsdException w:name="Medium List 2 Accent 3" w:semiHidden="0" w:uiPriority="66" w:unhideWhenUsed="0"/>
+    <w:lsdException w:name="Medium Grid 1 Accent 3" w:semiHidden="0" w:uiPriority="67" w:unhideWhenUsed="0"/>
+    <w:lsdException w:name="Medium Grid 2 Accent 3" w:semiHidden="0" w:uiPriority="68" w:unhideWhenUsed="0"/>
+    <w:lsdException w:name="Medium Grid 3 Accent 3" w:semiHidden="0" w:uiPriority="69" w:unhideWhenUsed="0"/>
+    <w:lsdException w:name="Dark List Accent 3" w:semiHidden="0" w:uiPriority="70" w:unhideWhenUsed="0"/>
+    <w:lsdException w:name="Colorful Shading Accent 3" w:semiHidden="0" w:uiPriority="71" w:unhideWhenUsed="0"/>
+    <w:lsdException w:name="Colorful List Accent 3" w:semiHidden="0" w:uiPriority="72" w:unhideWhenUsed="0"/>
+    <w:lsdException w:name="Colorful Grid Accent 3" w:semiHidden="0" w:uiPriority="73" w:unhideWhenUsed="0"/>
+    <w:lsdException w:name="Light Shading Accent 4" w:semiHidden="0" w:uiPriority="60" w:unhideWhenUsed="0"/>
+    <w:lsdException w:name="Light List Accent 4" w:semiHidden="0" w:uiPriority="61" w:unhideWhenUsed="0"/>
+    <w:lsdException w:name="Light Grid Accent 4" w:semiHidden="0" w:uiPriority="62" w:unhideWhenUsed="0"/>
+    <w:lsdException w:name="Medium Shading 1 Accent 4" w:semiHidden="0" w:uiPriority="63" w:unhideWhenUsed="0"/>
+    <w:lsdException w:name="Medium Shading 2 Accent 4" w:semiHidden="0" w:uiPriority="64" w:unhideWhenUsed="0"/>
+    <w:lsdException w:name="Medium List 1 Accent 4" w:semiHidden="0" w:uiPriority="65" w:unhideWhenUsed="0"/>
+    <w:lsdException w:name="Medium List 2 Accent 4" w:semiHidden="0" w:uiPriority="66" w:unhideWhenUsed="0"/>
+    <w:lsdException w:name="Medium Grid 1 Accent 4" w:semiHidden="0" w:uiPriority="67" w:unhideWhenUsed="0"/>
+    <w:lsdException w:name="Medium Grid 2 Accent 4" w:semiHidden="0" w:uiPriority="68" w:unhideWhenUsed="0"/>
+    <w:lsdException w:name="Medium Grid 3 Accent 4" w:semiHidden="0" w:uiPriority="69" w:unhideWhenUsed="0"/>
+    <w:lsdException w:name="Dark List Accent 4" w:semiHidden="0" w:uiPriority="70" w:unhideWhenUsed="0"/>
+    <w:lsdException w:name="Colorful Shading Accent 4" w:semiHidden="0" w:uiPriority="71" w:unhideWhenUsed="0"/>
+    <w:lsdException w:name="Colorful List Accent 4" w:semiHidden="0" w:uiPriority="72" w:unhideWhenUsed="0"/>
+    <w:lsdException w:name="Colorful Grid Accent 4" w:semiHidden="0" w:uiPriority="73" w:unhideWhenUsed="0"/>
+    <w:lsdException w:name="Light Shading Accent 5" w:semiHidden="0" w:uiPriority="60" w:unhideWhenUsed="0"/>
+    <w:lsdException w:name="Light List Accent 5" w:semiHidden="0" w:uiPriority="61" w:unhideWhenUsed="0"/>
+    <w:lsdException w:name="Light Grid Accent 5" w:semiHidden="0" w:uiPriority="62" w:unhideWhenUsed="0"/>
+    <w:lsdException w:name="Medium Shading 1 Accent 5" w:semiHidden="0" w:uiPriority="63" w:unhideWhenUsed="0"/>
+    <w:lsdException w:name="Medium Shading 2 Accent 5" w:semiHidden="0" w:uiPriority="64" w:unhideWhenUsed="0"/>
+    <w:lsdException w:name="Medium List 1 Accent 5" w:semiHidden="0" w:uiPriority="65" w:unhideWhenUsed="0"/>
+    <w:lsdException w:name="Medium List 2 Accent 5" w:semiHidden="0" w:uiPriority="66" w:unhideWhenUsed="0"/>
+    <w:lsdException w:name="Medium Grid 1 Accent 5" w:semiHidden="0" w:uiPriority="67" w:unhideWhenUsed="0"/>
+    <w:lsdException w:name="Medium Grid 2 Accent 5" w:semiHidden="0" w:uiPriority="68" w:unhideWhenUsed="0"/>
+    <w:lsdException w:name="Medium Grid 3 Accent 5" w:semiHidden="0" w:uiPriority="69" w:unhideWhenUsed="0"/>
+    <w:lsdException w:name="Dark List Accent 5" w:semiHidden="0" w:uiPriority="70" w:unhideWhenUsed="0"/>
+    <w:lsdException w:name="Colorful Shading Accent 5" w:semiHidden="0" w:uiPriority="71" w:unhideWhenUsed="0"/>
+    <w:lsdException w:name="Colorful List Accent 5" w:semiHidden="0" w:uiPriority="72" w:unhideWhenUsed="0"/>
+    <w:lsdException w:name="Colorful Grid Accent 5" w:semiHidden="0" w:uiPriority="73" w:unhideWhenUsed="0"/>
+    <w:lsdException w:name="Light Shading Accent 6" w:semiHidden="0" w:uiPriority="60" w:unhideWhenUsed="0"/>
+    <w:lsdException w:name="Light List Accent 6" w:semiHidden="0" w:uiPriority="61" w:unhideWhenUsed="0"/>
+    <w:lsdException w:name="Light Grid Accent 6" w:semiHidden="0" w:uiPriority="62" w:unhideWhenUsed="0"/>
+    <w:lsdException w:name="Medium Shading 1 Accent 6" w:semiHidden="0" w:uiPriority="63" w:unhideWhenUsed="0"/>
+    <w:lsdException w:name="Medium Shading 2 Accent 6" w:semiHidden="0" w:uiPriority="64" w:unhideWhenUsed="0"/>
+    <w:lsdException w:name="Medium List 1 Accent 6" w:semiHidden="0" w:uiPriority="65" w:unhideWhenUsed="0"/>
+    <w:lsdException w:name="Medium List 2 Accent 6" w:semiHidden="0" w:uiPriority="66" w:unhideWhenUsed="0"/>
+    <w:lsdException w:name="Medium Grid 1 Accent 6" w:semiHidden="0" w:uiPriority="67" w:unhideWhenUsed="0"/>
+    <w:lsdException w:name="Medium Grid 2 Accent 6" w:semiHidden="0" w:uiPriority="68" w:unhideWhenUsed="0"/>
+    <w:lsdException w:name="Medium Grid 3 Accent 6" w:semiHidden="0" w:uiPriority="69" w:unhideWhenUsed="0"/>
+    <w:lsdException w:name="Dark List Accent 6" w:semiHidden="0" w:uiPriority="70" w:unhideWhenUsed="0"/>
+    <w:lsdException w:name="Colorful Shading Accent 6" w:semiHidden="0" w:uiPriority="71" w:unhideWhenUsed="0"/>
+    <w:lsdException w:name="Colorful List Accent 6" w:semiHidden="0" w:uiPriority="72" w:unhideWhenUsed="0"/>
+    <w:lsdException w:name="Colorful Grid Accent 6" w:semiHidden="0" w:uiPriority="73" w:unhideWhenUsed="0"/>
+    <w:lsdException w:name="Subtle Emphasis" w:semiHidden="0" w:uiPriority="19" w:unhideWhenUsed="0" w:qFormat="1"/>
+    <w:lsdException w:name="Intense Emphasis" w:semiHidden="0" w:uiPriority="21" w:unhideWhenUsed="0" w:qFormat="1"/>
+    <w:lsdException w:name="Subtle Reference" w:semiHidden="0" w:uiPriority="31" w:unhideWhenUsed="0" w:qFormat="1"/>
+    <w:lsdException w:name="Intense Reference" w:semiHidden="0" w:uiPriority="32" w:unhideWhenUsed="0" w:qFormat="1"/>
+    <w:lsdException w:name="Book Title" w:semiHidden="0" w:uiPriority="33" w:unhideWhenUsed="0" w:qFormat="1"/>
+    <w:lsdException w:name="Bibliography" w:uiPriority="37"/>
+    <w:lsdException w:name="TOC Heading" w:uiPriority="39" w:qFormat="1"/>
   </w:latentStyles>
   <w:style w:type="paragraph" w:default="1" w:styleId="Normal">
     <w:name w:val="Normal"/>
@@ -17134,6 +17044,196 @@
 </w:styles>
 </file>
 
+<file path=word/stylesWithEffects.xml><?xml version="1.0" encoding="utf-8"?>
+<w:styles xmlns:wpc="http://schemas.microsoft.com/office/word/2010/wordprocessingCanvas" xmlns:mc="http://schemas.openxmlformats.org/markup-compatibility/2006" xmlns:o="urn:schemas-microsoft-com:office:office" xmlns:r="http://schemas.openxmlformats.org/officeDocument/2006/relationships" xmlns:m="http://schemas.openxmlformats.org/officeDocument/2006/math" xmlns:v="urn:schemas-microsoft-com:vml" xmlns:wp14="http://schemas.microsoft.com/office/word/2010/wordprocessingDrawing" xmlns:wp="http://schemas.openxmlformats.org/drawingml/2006/wordprocessingDrawing" xmlns:w10="urn:schemas-microsoft-com:office:word" xmlns:w="http://schemas.openxmlformats.org/wordprocessingml/2006/main" xmlns:w14="http://schemas.microsoft.com/office/word/2010/wordml" xmlns:wpg="http://schemas.microsoft.com/office/word/2010/wordprocessingGroup" xmlns:wpi="http://schemas.microsoft.com/office/word/2010/wordprocessingInk" xmlns:wne="http://schemas.microsoft.com/office/word/2006/wordml" xmlns:wps="http://schemas.microsoft.com/office/word/2010/wordprocessingShape" mc:Ignorable="w14 wp14">
+  <w:docDefaults>
+    <w:rPrDefault>
+      <w:rPr>
+        <w:rFonts w:asciiTheme="minorHAnsi" w:eastAsiaTheme="minorEastAsia" w:hAnsiTheme="minorHAnsi" w:cstheme="minorBidi"/>
+        <w:sz w:val="22"/>
+        <w:szCs w:val="22"/>
+        <w:lang w:val="en-US" w:eastAsia="en-US" w:bidi="ar-SA"/>
+      </w:rPr>
+    </w:rPrDefault>
+    <w:pPrDefault>
+      <w:pPr>
+        <w:spacing w:after="200" w:line="276" w:lineRule="auto"/>
+      </w:pPr>
+    </w:pPrDefault>
+  </w:docDefaults>
+  <w:latentStyles w:defLockedState="0" w:defUIPriority="99" w:defSemiHidden="1" w:defUnhideWhenUsed="1" w:defQFormat="0" w:count="267">
+    <w:lsdException w:name="Normal" w:semiHidden="0" w:uiPriority="0" w:unhideWhenUsed="0" w:qFormat="1"/>
+    <w:lsdException w:name="heading 1" w:semiHidden="0" w:uiPriority="9" w:unhideWhenUsed="0" w:qFormat="1"/>
+    <w:lsdException w:name="heading 2" w:uiPriority="9" w:qFormat="1"/>
+    <w:lsdException w:name="heading 3" w:uiPriority="9" w:qFormat="1"/>
+    <w:lsdException w:name="heading 4" w:uiPriority="9" w:qFormat="1"/>
+    <w:lsdException w:name="heading 5" w:uiPriority="9" w:qFormat="1"/>
+    <w:lsdException w:name="heading 6" w:uiPriority="9" w:qFormat="1"/>
+    <w:lsdException w:name="heading 7" w:uiPriority="9" w:qFormat="1"/>
+    <w:lsdException w:name="heading 8" w:uiPriority="9" w:qFormat="1"/>
+    <w:lsdException w:name="heading 9" w:uiPriority="9" w:qFormat="1"/>
+    <w:lsdException w:name="toc 1" w:uiPriority="39"/>
+    <w:lsdException w:name="toc 2" w:uiPriority="39"/>
+    <w:lsdException w:name="toc 3" w:uiPriority="39"/>
+    <w:lsdException w:name="toc 4" w:uiPriority="39"/>
+    <w:lsdException w:name="toc 5" w:uiPriority="39"/>
+    <w:lsdException w:name="toc 6" w:uiPriority="39"/>
+    <w:lsdException w:name="toc 7" w:uiPriority="39"/>
+    <w:lsdException w:name="toc 8" w:uiPriority="39"/>
+    <w:lsdException w:name="toc 9" w:uiPriority="39"/>
+    <w:lsdException w:name="caption" w:uiPriority="35" w:qFormat="1"/>
+    <w:lsdException w:name="Title" w:semiHidden="0" w:uiPriority="10" w:unhideWhenUsed="0" w:qFormat="1"/>
+    <w:lsdException w:name="Default Paragraph Font" w:uiPriority="1"/>
+    <w:lsdException w:name="Subtitle" w:semiHidden="0" w:uiPriority="11" w:unhideWhenUsed="0" w:qFormat="1"/>
+    <w:lsdException w:name="Strong" w:semiHidden="0" w:uiPriority="22" w:unhideWhenUsed="0" w:qFormat="1"/>
+    <w:lsdException w:name="Emphasis" w:semiHidden="0" w:uiPriority="20" w:unhideWhenUsed="0" w:qFormat="1"/>
+    <w:lsdException w:name="Table Grid" w:semiHidden="0" w:uiPriority="59" w:unhideWhenUsed="0"/>
+    <w:lsdException w:name="Placeholder Text" w:unhideWhenUsed="0"/>
+    <w:lsdException w:name="No Spacing" w:semiHidden="0" w:uiPriority="1" w:unhideWhenUsed="0" w:qFormat="1"/>
+    <w:lsdException w:name="Light Shading" w:semiHidden="0" w:uiPriority="60" w:unhideWhenUsed="0"/>
+    <w:lsdException w:name="Light List" w:semiHidden="0" w:uiPriority="61" w:unhideWhenUsed="0"/>
+    <w:lsdException w:name="Light Grid" w:semiHidden="0" w:uiPriority="62" w:unhideWhenUsed="0"/>
+    <w:lsdException w:name="Medium Shading 1" w:semiHidden="0" w:uiPriority="63" w:unhideWhenUsed="0"/>
+    <w:lsdException w:name="Medium Shading 2" w:semiHidden="0" w:uiPriority="64" w:unhideWhenUsed="0"/>
+    <w:lsdException w:name="Medium List 1" w:semiHidden="0" w:uiPriority="65" w:unhideWhenUsed="0"/>
+    <w:lsdException w:name="Medium List 2" w:semiHidden="0" w:uiPriority="66" w:unhideWhenUsed="0"/>
+    <w:lsdException w:name="Medium Grid 1" w:semiHidden="0" w:uiPriority="67" w:unhideWhenUsed="0"/>
+    <w:lsdException w:name="Medium Grid 2" w:semiHidden="0" w:uiPriority="68" w:unhideWhenUsed="0"/>
+    <w:lsdException w:name="Medium Grid 3" w:semiHidden="0" w:uiPriority="69" w:unhideWhenUsed="0"/>
+    <w:lsdException w:name="Dark List" w:semiHidden="0" w:uiPriority="70" w:unhideWhenUsed="0"/>
+    <w:lsdException w:name="Colorful Shading" w:semiHidden="0" w:uiPriority="71" w:unhideWhenUsed="0"/>
+    <w:lsdException w:name="Colorful List" w:semiHidden="0" w:uiPriority="72" w:unhideWhenUsed="0"/>
+    <w:lsdException w:name="Colorful Grid" w:semiHidden="0" w:uiPriority="73" w:unhideWhenUsed="0"/>
+    <w:lsdException w:name="Light Shading Accent 1" w:semiHidden="0" w:uiPriority="60" w:unhideWhenUsed="0"/>
+    <w:lsdException w:name="Light List Accent 1" w:semiHidden="0" w:uiPriority="61" w:unhideWhenUsed="0"/>
+    <w:lsdException w:name="Light Grid Accent 1" w:semiHidden="0" w:uiPriority="62" w:unhideWhenUsed="0"/>
+    <w:lsdException w:name="Medium Shading 1 Accent 1" w:semiHidden="0" w:uiPriority="63" w:unhideWhenUsed="0"/>
+    <w:lsdException w:name="Medium Shading 2 Accent 1" w:semiHidden="0" w:uiPriority="64" w:unhideWhenUsed="0"/>
+    <w:lsdException w:name="Medium List 1 Accent 1" w:semiHidden="0" w:uiPriority="65" w:unhideWhenUsed="0"/>
+    <w:lsdException w:name="Revision" w:unhideWhenUsed="0"/>
+    <w:lsdException w:name="List Paragraph" w:semiHidden="0" w:uiPriority="34" w:unhideWhenUsed="0" w:qFormat="1"/>
+    <w:lsdException w:name="Quote" w:semiHidden="0" w:uiPriority="29" w:unhideWhenUsed="0" w:qFormat="1"/>
+    <w:lsdException w:name="Intense Quote" w:semiHidden="0" w:uiPriority="30" w:unhideWhenUsed="0" w:qFormat="1"/>
+    <w:lsdException w:name="Medium List 2 Accent 1" w:semiHidden="0" w:uiPriority="66" w:unhideWhenUsed="0"/>
+    <w:lsdException w:name="Medium Grid 1 Accent 1" w:semiHidden="0" w:uiPriority="67" w:unhideWhenUsed="0"/>
+    <w:lsdException w:name="Medium Grid 2 Accent 1" w:semiHidden="0" w:uiPriority="68" w:unhideWhenUsed="0"/>
+    <w:lsdException w:name="Medium Grid 3 Accent 1" w:semiHidden="0" w:uiPriority="69" w:unhideWhenUsed="0"/>
+    <w:lsdException w:name="Dark List Accent 1" w:semiHidden="0" w:uiPriority="70" w:unhideWhenUsed="0"/>
+    <w:lsdException w:name="Colorful Shading Accent 1" w:semiHidden="0" w:uiPriority="71" w:unhideWhenUsed="0"/>
+    <w:lsdException w:name="Colorful List Accent 1" w:semiHidden="0" w:uiPriority="72" w:unhideWhenUsed="0"/>
+    <w:lsdException w:name="Colorful Grid Accent 1" w:semiHidden="0" w:uiPriority="73" w:unhideWhenUsed="0"/>
+    <w:lsdException w:name="Light Shading Accent 2" w:semiHidden="0" w:uiPriority="60" w:unhideWhenUsed="0"/>
+    <w:lsdException w:name="Light List Accent 2" w:semiHidden="0" w:uiPriority="61" w:unhideWhenUsed="0"/>
+    <w:lsdException w:name="Light Grid Accent 2" w:semiHidden="0" w:uiPriority="62" w:unhideWhenUsed="0"/>
+    <w:lsdException w:name="Medium Shading 1 Accent 2" w:semiHidden="0" w:uiPriority="63" w:unhideWhenUsed="0"/>
+    <w:lsdException w:name="Medium Shading 2 Accent 2" w:semiHidden="0" w:uiPriority="64" w:unhideWhenUsed="0"/>
+    <w:lsdException w:name="Medium List 1 Accent 2" w:semiHidden="0" w:uiPriority="65" w:unhideWhenUsed="0"/>
+    <w:lsdException w:name="Medium List 2 Accent 2" w:semiHidden="0" w:uiPriority="66" w:unhideWhenUsed="0"/>
+    <w:lsdException w:name="Medium Grid 1 Accent 2" w:semiHidden="0" w:uiPriority="67" w:unhideWhenUsed="0"/>
+    <w:lsdException w:name="Medium Grid 2 Accent 2" w:semiHidden="0" w:uiPriority="68" w:unhideWhenUsed="0"/>
+    <w:lsdException w:name="Medium Grid 3 Accent 2" w:semiHidden="0" w:uiPriority="69" w:unhideWhenUsed="0"/>
+    <w:lsdException w:name="Dark List Accent 2" w:semiHidden="0" w:uiPriority="70" w:unhideWhenUsed="0"/>
+    <w:lsdException w:name="Colorful Shading Accent 2" w:semiHidden="0" w:uiPriority="71" w:unhideWhenUsed="0"/>
+    <w:lsdException w:name="Colorful List Accent 2" w:semiHidden="0" w:uiPriority="72" w:unhideWhenUsed="0"/>
+    <w:lsdException w:name="Colorful Grid Accent 2" w:semiHidden="0" w:uiPriority="73" w:unhideWhenUsed="0"/>
+    <w:lsdException w:name="Light Shading Accent 3" w:semiHidden="0" w:uiPriority="60" w:unhideWhenUsed="0"/>
+    <w:lsdException w:name="Light List Accent 3" w:semiHidden="0" w:uiPriority="61" w:unhideWhenUsed="0"/>
+    <w:lsdException w:name="Light Grid Accent 3" w:semiHidden="0" w:uiPriority="62" w:unhideWhenUsed="0"/>
+    <w:lsdException w:name="Medium Shading 1 Accent 3" w:semiHidden="0" w:uiPriority="63" w:unhideWhenUsed="0"/>
+    <w:lsdException w:name="Medium Shading 2 Accent 3" w:semiHidden="0" w:uiPriority="64" w:unhideWhenUsed="0"/>
+    <w:lsdException w:name="Medium List 1 Accent 3" w:semiHidden="0" w:uiPriority="65" w:unhideWhenUsed="0"/>
+    <w:lsdException w:name="Medium List 2 Accent 3" w:semiHidden="0" w:uiPriority="66" w:unhideWhenUsed="0"/>
+    <w:lsdException w:name="Medium Grid 1 Accent 3" w:semiHidden="0" w:uiPriority="67" w:unhideWhenUsed="0"/>
+    <w:lsdException w:name="Medium Grid 2 Accent 3" w:semiHidden="0" w:uiPriority="68" w:unhideWhenUsed="0"/>
+    <w:lsdException w:name="Medium Grid 3 Accent 3" w:semiHidden="0" w:uiPriority="69" w:unhideWhenUsed="0"/>
+    <w:lsdException w:name="Dark List Accent 3" w:semiHidden="0" w:uiPriority="70" w:unhideWhenUsed="0"/>
+    <w:lsdException w:name="Colorful Shading Accent 3" w:semiHidden="0" w:uiPriority="71" w:unhideWhenUsed="0"/>
+    <w:lsdException w:name="Colorful List Accent 3" w:semiHidden="0" w:uiPriority="72" w:unhideWhenUsed="0"/>
+    <w:lsdException w:name="Colorful Grid Accent 3" w:semiHidden="0" w:uiPriority="73" w:unhideWhenUsed="0"/>
+    <w:lsdException w:name="Light Shading Accent 4" w:semiHidden="0" w:uiPriority="60" w:unhideWhenUsed="0"/>
+    <w:lsdException w:name="Light List Accent 4" w:semiHidden="0" w:uiPriority="61" w:unhideWhenUsed="0"/>
+    <w:lsdException w:name="Light Grid Accent 4" w:semiHidden="0" w:uiPriority="62" w:unhideWhenUsed="0"/>
+    <w:lsdException w:name="Medium Shading 1 Accent 4" w:semiHidden="0" w:uiPriority="63" w:unhideWhenUsed="0"/>
+    <w:lsdException w:name="Medium Shading 2 Accent 4" w:semiHidden="0" w:uiPriority="64" w:unhideWhenUsed="0"/>
+    <w:lsdException w:name="Medium List 1 Accent 4" w:semiHidden="0" w:uiPriority="65" w:unhideWhenUsed="0"/>
+    <w:lsdException w:name="Medium List 2 Accent 4" w:semiHidden="0" w:uiPriority="66" w:unhideWhenUsed="0"/>
+    <w:lsdException w:name="Medium Grid 1 Accent 4" w:semiHidden="0" w:uiPriority="67" w:unhideWhenUsed="0"/>
+    <w:lsdException w:name="Medium Grid 2 Accent 4" w:semiHidden="0" w:uiPriority="68" w:unhideWhenUsed="0"/>
+    <w:lsdException w:name="Medium Grid 3 Accent 4" w:semiHidden="0" w:uiPriority="69" w:unhideWhenUsed="0"/>
+    <w:lsdException w:name="Dark List Accent 4" w:semiHidden="0" w:uiPriority="70" w:unhideWhenUsed="0"/>
+    <w:lsdException w:name="Colorful Shading Accent 4" w:semiHidden="0" w:uiPriority="71" w:unhideWhenUsed="0"/>
+    <w:lsdException w:name="Colorful List Accent 4" w:semiHidden="0" w:uiPriority="72" w:unhideWhenUsed="0"/>
+    <w:lsdException w:name="Colorful Grid Accent 4" w:semiHidden="0" w:uiPriority="73" w:unhideWhenUsed="0"/>
+    <w:lsdException w:name="Light Shading Accent 5" w:semiHidden="0" w:uiPriority="60" w:unhideWhenUsed="0"/>
+    <w:lsdException w:name="Light List Accent 5" w:semiHidden="0" w:uiPriority="61" w:unhideWhenUsed="0"/>
+    <w:lsdException w:name="Light Grid Accent 5" w:semiHidden="0" w:uiPriority="62" w:unhideWhenUsed="0"/>
+    <w:lsdException w:name="Medium Shading 1 Accent 5" w:semiHidden="0" w:uiPriority="63" w:unhideWhenUsed="0"/>
+    <w:lsdException w:name="Medium Shading 2 Accent 5" w:semiHidden="0" w:uiPriority="64" w:unhideWhenUsed="0"/>
+    <w:lsdException w:name="Medium List 1 Accent 5" w:semiHidden="0" w:uiPriority="65" w:unhideWhenUsed="0"/>
+    <w:lsdException w:name="Medium List 2 Accent 5" w:semiHidden="0" w:uiPriority="66" w:unhideWhenUsed="0"/>
+    <w:lsdException w:name="Medium Grid 1 Accent 5" w:semiHidden="0" w:uiPriority="67" w:unhideWhenUsed="0"/>
+    <w:lsdException w:name="Medium Grid 2 Accent 5" w:semiHidden="0" w:uiPriority="68" w:unhideWhenUsed="0"/>
+    <w:lsdException w:name="Medium Grid 3 Accent 5" w:semiHidden="0" w:uiPriority="69" w:unhideWhenUsed="0"/>
+    <w:lsdException w:name="Dark List Accent 5" w:semiHidden="0" w:uiPriority="70" w:unhideWhenUsed="0"/>
+    <w:lsdException w:name="Colorful Shading Accent 5" w:semiHidden="0" w:uiPriority="71" w:unhideWhenUsed="0"/>
+    <w:lsdException w:name="Colorful List Accent 5" w:semiHidden="0" w:uiPriority="72" w:unhideWhenUsed="0"/>
+    <w:lsdException w:name="Colorful Grid Accent 5" w:semiHidden="0" w:uiPriority="73" w:unhideWhenUsed="0"/>
+    <w:lsdException w:name="Light Shading Accent 6" w:semiHidden="0" w:uiPriority="60" w:unhideWhenUsed="0"/>
+    <w:lsdException w:name="Light List Accent 6" w:semiHidden="0" w:uiPriority="61" w:unhideWhenUsed="0"/>
+    <w:lsdException w:name="Light Grid Accent 6" w:semiHidden="0" w:uiPriority="62" w:unhideWhenUsed="0"/>
+    <w:lsdException w:name="Medium Shading 1 Accent 6" w:semiHidden="0" w:uiPriority="63" w:unhideWhenUsed="0"/>
+    <w:lsdException w:name="Medium Shading 2 Accent 6" w:semiHidden="0" w:uiPriority="64" w:unhideWhenUsed="0"/>
+    <w:lsdException w:name="Medium List 1 Accent 6" w:semiHidden="0" w:uiPriority="65" w:unhideWhenUsed="0"/>
+    <w:lsdException w:name="Medium List 2 Accent 6" w:semiHidden="0" w:uiPriority="66" w:unhideWhenUsed="0"/>
+    <w:lsdException w:name="Medium Grid 1 Accent 6" w:semiHidden="0" w:uiPriority="67" w:unhideWhenUsed="0"/>
+    <w:lsdException w:name="Medium Grid 2 Accent 6" w:semiHidden="0" w:uiPriority="68" w:unhideWhenUsed="0"/>
+    <w:lsdException w:name="Medium Grid 3 Accent 6" w:semiHidden="0" w:uiPriority="69" w:unhideWhenUsed="0"/>
+    <w:lsdException w:name="Dark List Accent 6" w:semiHidden="0" w:uiPriority="70" w:unhideWhenUsed="0"/>
+    <w:lsdException w:name="Colorful Shading Accent 6" w:semiHidden="0" w:uiPriority="71" w:unhideWhenUsed="0"/>
+    <w:lsdException w:name="Colorful List Accent 6" w:semiHidden="0" w:uiPriority="72" w:unhideWhenUsed="0"/>
+    <w:lsdException w:name="Colorful Grid Accent 6" w:semiHidden="0" w:uiPriority="73" w:unhideWhenUsed="0"/>
+    <w:lsdException w:name="Subtle Emphasis" w:semiHidden="0" w:uiPriority="19" w:unhideWhenUsed="0" w:qFormat="1"/>
+    <w:lsdException w:name="Intense Emphasis" w:semiHidden="0" w:uiPriority="21" w:unhideWhenUsed="0" w:qFormat="1"/>
+    <w:lsdException w:name="Subtle Reference" w:semiHidden="0" w:uiPriority="31" w:unhideWhenUsed="0" w:qFormat="1"/>
+    <w:lsdException w:name="Intense Reference" w:semiHidden="0" w:uiPriority="32" w:unhideWhenUsed="0" w:qFormat="1"/>
+    <w:lsdException w:name="Book Title" w:semiHidden="0" w:uiPriority="33" w:unhideWhenUsed="0" w:qFormat="1"/>
+    <w:lsdException w:name="Bibliography" w:uiPriority="37"/>
+    <w:lsdException w:name="TOC Heading" w:uiPriority="39" w:qFormat="1"/>
+  </w:latentStyles>
+  <w:style w:type="paragraph" w:default="1" w:styleId="Normal">
+    <w:name w:val="Normal"/>
+    <w:qFormat/>
+  </w:style>
+  <w:style w:type="character" w:default="1" w:styleId="DefaultParagraphFont">
+    <w:name w:val="Default Paragraph Font"/>
+    <w:uiPriority w:val="1"/>
+    <w:semiHidden/>
+    <w:unhideWhenUsed/>
+  </w:style>
+  <w:style w:type="table" w:default="1" w:styleId="TableNormal">
+    <w:name w:val="Normal Table"/>
+    <w:uiPriority w:val="99"/>
+    <w:semiHidden/>
+    <w:unhideWhenUsed/>
+    <w:tblPr>
+      <w:tblInd w:w="0" w:type="dxa"/>
+      <w:tblCellMar>
+        <w:top w:w="0" w:type="dxa"/>
+        <w:left w:w="108" w:type="dxa"/>
+        <w:bottom w:w="0" w:type="dxa"/>
+        <w:right w:w="108" w:type="dxa"/>
+      </w:tblCellMar>
+    </w:tblPr>
+  </w:style>
+  <w:style w:type="numbering" w:default="1" w:styleId="NoList">
+    <w:name w:val="No List"/>
+    <w:uiPriority w:val="99"/>
+    <w:semiHidden/>
+    <w:unhideWhenUsed/>
+  </w:style>
+</w:styles>
+</file>
+
 <file path=word/theme/theme1.xml><?xml version="1.0" encoding="utf-8"?>
 <a:theme xmlns:a="http://schemas.openxmlformats.org/drawingml/2006/main" name="Office Theme">
   <a:themeElements>
@@ -17422,7 +17522,7 @@
 </file>
 
 <file path=customXml/itemProps1.xml><?xml version="1.0" encoding="utf-8"?>
-<ds:datastoreItem xmlns:ds="http://schemas.openxmlformats.org/officeDocument/2006/customXml" ds:itemID="{DF580DDD-37F5-4124-8E87-A8038CF7E7BD}">
+<ds:datastoreItem xmlns:ds="http://schemas.openxmlformats.org/officeDocument/2006/customXml" ds:itemID="{1F140917-6099-449C-9C64-F5AA2C62930D}">
   <ds:schemaRefs>
     <ds:schemaRef ds:uri="http://schemas.openxmlformats.org/officeDocument/2006/bibliography"/>
   </ds:schemaRefs>

</xml_diff>

<commit_message>
commit file Template Design - Tu
</commit_message>
<xml_diff>
--- a/documents/Template_Screen Design For WebBanLinhKien.docx
+++ b/documents/Template_Screen Design For WebBanLinhKien.docx
@@ -7452,25 +7452,86 @@
       <w:pPr>
         <w:pStyle w:val="BodyText"/>
         <w:spacing w:before="6"/>
-        <w:rPr>
+        <w:ind w:firstLine="720"/>
+        <w:rPr>
+          <w:i w:val="0"/>
           <w:sz w:val="24"/>
         </w:rPr>
       </w:pPr>
+      <w:r>
+        <w:rPr>
+          <w:i w:val="0"/>
+          <w:sz w:val="24"/>
+        </w:rPr>
+        <w:t>Câu truy vấn đăng nhập tài khoản:</w:t>
+      </w:r>
+      <w:r>
+        <w:rPr>
+          <w:i w:val="0"/>
+          <w:sz w:val="24"/>
+        </w:rPr>
+        <w:t xml:space="preserve"> </w:t>
+      </w:r>
+      <w:r>
+        <w:rPr>
+          <w:i w:val="0"/>
+          <w:sz w:val="24"/>
+        </w:rPr>
+        <w:t>@username varchar(20),</w:t>
+      </w:r>
+      <w:r>
+        <w:rPr>
+          <w:i w:val="0"/>
+          <w:sz w:val="24"/>
+        </w:rPr>
+        <w:tab/>
+        <w:t>@password varchar(50)</w:t>
+      </w:r>
     </w:p>
     <w:p>
       <w:pPr>
         <w:pStyle w:val="BodyText"/>
         <w:spacing w:before="6"/>
-        <w:rPr>
+        <w:ind w:firstLine="576"/>
+        <w:rPr>
+          <w:b/>
+          <w:i w:val="0"/>
           <w:sz w:val="24"/>
         </w:rPr>
       </w:pPr>
+      <w:r>
+        <w:rPr>
+          <w:b/>
+          <w:i w:val="0"/>
+          <w:sz w:val="24"/>
+        </w:rPr>
+        <w:t>select * from Admin_Users where username=@username and password=@password</w:t>
+      </w:r>
+      <w:r>
+        <w:rPr>
+          <w:b/>
+          <w:i w:val="0"/>
+          <w:sz w:val="24"/>
+        </w:rPr>
+        <w:tab/>
+      </w:r>
     </w:p>
     <w:p>
       <w:pPr>
         <w:pStyle w:val="BodyText"/>
         <w:spacing w:before="6"/>
         <w:rPr>
+          <w:i w:val="0"/>
+          <w:sz w:val="24"/>
+        </w:rPr>
+      </w:pPr>
+    </w:p>
+    <w:p>
+      <w:pPr>
+        <w:pStyle w:val="BodyText"/>
+        <w:spacing w:before="6"/>
+        <w:rPr>
+          <w:i w:val="0"/>
           <w:sz w:val="24"/>
         </w:rPr>
       </w:pPr>
@@ -8474,6 +8535,225 @@
     </w:p>
     <w:p>
       <w:pPr>
+        <w:pStyle w:val="BodyText"/>
+        <w:spacing w:before="6"/>
+        <w:rPr>
+          <w:i w:val="0"/>
+          <w:sz w:val="24"/>
+        </w:rPr>
+      </w:pPr>
+      <w:r>
+        <w:rPr>
+          <w:i w:val="0"/>
+          <w:sz w:val="24"/>
+        </w:rPr>
+        <w:t xml:space="preserve">Add new user: </w:t>
+      </w:r>
+      <w:r>
+        <w:rPr>
+          <w:i w:val="0"/>
+          <w:sz w:val="24"/>
+        </w:rPr>
+        <w:t>@username varchar(20),</w:t>
+      </w:r>
+    </w:p>
+    <w:p>
+      <w:pPr>
+        <w:pStyle w:val="BodyText"/>
+        <w:spacing w:before="6"/>
+        <w:rPr>
+          <w:i w:val="0"/>
+          <w:sz w:val="24"/>
+        </w:rPr>
+      </w:pPr>
+      <w:r>
+        <w:rPr>
+          <w:i w:val="0"/>
+          <w:sz w:val="24"/>
+        </w:rPr>
+        <w:tab/>
+        <w:t>@password varchar(50),</w:t>
+      </w:r>
+    </w:p>
+    <w:p>
+      <w:pPr>
+        <w:pStyle w:val="BodyText"/>
+        <w:spacing w:before="6"/>
+        <w:rPr>
+          <w:i w:val="0"/>
+          <w:sz w:val="24"/>
+        </w:rPr>
+      </w:pPr>
+      <w:r>
+        <w:rPr>
+          <w:i w:val="0"/>
+          <w:sz w:val="24"/>
+        </w:rPr>
+        <w:tab/>
+        <w:t>@fullname nvarchar(50),</w:t>
+      </w:r>
+    </w:p>
+    <w:p>
+      <w:pPr>
+        <w:pStyle w:val="BodyText"/>
+        <w:spacing w:before="6"/>
+        <w:rPr>
+          <w:i w:val="0"/>
+          <w:sz w:val="24"/>
+        </w:rPr>
+      </w:pPr>
+      <w:r>
+        <w:rPr>
+          <w:i w:val="0"/>
+          <w:sz w:val="24"/>
+        </w:rPr>
+        <w:tab/>
+        <w:t>@email varchar(255),</w:t>
+      </w:r>
+    </w:p>
+    <w:p>
+      <w:pPr>
+        <w:pStyle w:val="BodyText"/>
+        <w:spacing w:before="6"/>
+        <w:rPr>
+          <w:i w:val="0"/>
+          <w:sz w:val="24"/>
+        </w:rPr>
+      </w:pPr>
+      <w:r>
+        <w:rPr>
+          <w:i w:val="0"/>
+          <w:sz w:val="24"/>
+        </w:rPr>
+        <w:tab/>
+        <w:t>@address ntext,</w:t>
+      </w:r>
+    </w:p>
+    <w:p>
+      <w:pPr>
+        <w:pStyle w:val="BodyText"/>
+        <w:spacing w:before="6"/>
+        <w:rPr>
+          <w:i w:val="0"/>
+          <w:sz w:val="24"/>
+        </w:rPr>
+      </w:pPr>
+      <w:r>
+        <w:rPr>
+          <w:i w:val="0"/>
+          <w:sz w:val="24"/>
+        </w:rPr>
+        <w:tab/>
+        <w:t>@phone_number varchar(15),</w:t>
+      </w:r>
+    </w:p>
+    <w:p>
+      <w:pPr>
+        <w:pStyle w:val="BodyText"/>
+        <w:spacing w:before="6"/>
+        <w:rPr>
+          <w:i w:val="0"/>
+          <w:sz w:val="24"/>
+        </w:rPr>
+      </w:pPr>
+      <w:r>
+        <w:rPr>
+          <w:i w:val="0"/>
+          <w:sz w:val="24"/>
+        </w:rPr>
+        <w:tab/>
+        <w:t>@role varchar(255),</w:t>
+      </w:r>
+    </w:p>
+    <w:p>
+      <w:pPr>
+        <w:pStyle w:val="BodyText"/>
+        <w:spacing w:before="6"/>
+        <w:rPr>
+          <w:i w:val="0"/>
+          <w:sz w:val="24"/>
+        </w:rPr>
+      </w:pPr>
+      <w:r>
+        <w:rPr>
+          <w:i w:val="0"/>
+          <w:sz w:val="24"/>
+        </w:rPr>
+        <w:lastRenderedPageBreak/>
+        <w:tab/>
+        <w:t>@created_at datetime,</w:t>
+      </w:r>
+    </w:p>
+    <w:p>
+      <w:pPr>
+        <w:pStyle w:val="BodyText"/>
+        <w:spacing w:before="6"/>
+        <w:rPr>
+          <w:i w:val="0"/>
+          <w:sz w:val="24"/>
+        </w:rPr>
+      </w:pPr>
+      <w:r>
+        <w:rPr>
+          <w:i w:val="0"/>
+          <w:sz w:val="24"/>
+        </w:rPr>
+        <w:tab/>
+        <w:t>@updated_at datetime</w:t>
+      </w:r>
+    </w:p>
+    <w:p>
+      <w:pPr>
+        <w:pStyle w:val="BodyText"/>
+        <w:spacing w:before="6"/>
+        <w:rPr>
+          <w:b/>
+          <w:i w:val="0"/>
+          <w:sz w:val="24"/>
+        </w:rPr>
+      </w:pPr>
+      <w:r>
+        <w:rPr>
+          <w:b/>
+          <w:i w:val="0"/>
+          <w:sz w:val="24"/>
+        </w:rPr>
+        <w:t>insert into Admin_Users(username, password, fullname, email, address, phone_number, role, created_at, updated_at)</w:t>
+      </w:r>
+    </w:p>
+    <w:p>
+      <w:pPr>
+        <w:pStyle w:val="BodyText"/>
+        <w:spacing w:before="6"/>
+        <w:rPr>
+          <w:b/>
+          <w:i w:val="0"/>
+          <w:sz w:val="24"/>
+        </w:rPr>
+      </w:pPr>
+      <w:r>
+        <w:rPr>
+          <w:b/>
+          <w:i w:val="0"/>
+          <w:sz w:val="24"/>
+        </w:rPr>
+        <w:tab/>
+        <w:t>values(@username, @password, @fullname, @email, @address, @phone_number, @role, @created_at, @updated_at);</w:t>
+      </w:r>
+    </w:p>
+    <w:p>
+      <w:pPr>
+        <w:pStyle w:val="BodyText"/>
+        <w:spacing w:before="6"/>
+        <w:rPr>
+          <w:b/>
+          <w:i w:val="0"/>
+          <w:sz w:val="24"/>
+        </w:rPr>
+      </w:pPr>
+    </w:p>
+    <w:p>
+      <w:pPr>
         <w:pStyle w:val="Heading2"/>
         <w:numPr>
           <w:ilvl w:val="1"/>
@@ -8930,9 +9210,28 @@
         <w:pStyle w:val="BodyText"/>
         <w:spacing w:before="6"/>
         <w:rPr>
+          <w:b/>
+          <w:i w:val="0"/>
           <w:sz w:val="24"/>
         </w:rPr>
       </w:pPr>
+      <w:bookmarkStart w:id="11" w:name="_GoBack"/>
+      <w:r>
+        <w:rPr>
+          <w:i w:val="0"/>
+          <w:sz w:val="24"/>
+        </w:rPr>
+        <w:t xml:space="preserve">Câu truy vấn: </w:t>
+      </w:r>
+      <w:bookmarkEnd w:id="11"/>
+      <w:r>
+        <w:rPr>
+          <w:b/>
+          <w:i w:val="0"/>
+          <w:sz w:val="24"/>
+        </w:rPr>
+        <w:t>SELECT username, [password] FROM Users WHERE email = @email</w:t>
+      </w:r>
     </w:p>
     <w:p>
       <w:pPr>
@@ -8999,14 +9298,14 @@
           <w:tab w:val="left" w:pos="678"/>
         </w:tabs>
       </w:pPr>
-      <w:bookmarkStart w:id="11" w:name="_Toc499044891"/>
+      <w:bookmarkStart w:id="12" w:name="_Toc499044891"/>
       <w:r>
         <w:rPr>
           <w:color w:val="003300"/>
         </w:rPr>
         <w:t>Cart page screen</w:t>
       </w:r>
-      <w:bookmarkEnd w:id="11"/>
+      <w:bookmarkEnd w:id="12"/>
     </w:p>
     <w:p>
       <w:pPr>
@@ -9423,6 +9722,7 @@
                 <w:rFonts w:ascii="Times New Roman"/>
                 <w:sz w:val="20"/>
               </w:rPr>
+              <w:lastRenderedPageBreak/>
               <w:t>3</w:t>
             </w:r>
           </w:p>
@@ -9726,6 +10026,43 @@
         <w:pStyle w:val="BodyText"/>
         <w:spacing w:before="6"/>
         <w:rPr>
+          <w:i w:val="0"/>
+          <w:sz w:val="24"/>
+        </w:rPr>
+      </w:pPr>
+    </w:p>
+    <w:p>
+      <w:pPr>
+        <w:pStyle w:val="BodyText"/>
+        <w:spacing w:before="6"/>
+        <w:rPr>
+          <w:i w:val="0"/>
+          <w:sz w:val="24"/>
+        </w:rPr>
+      </w:pPr>
+      <w:r>
+        <w:rPr>
+          <w:i w:val="0"/>
+          <w:sz w:val="24"/>
+        </w:rPr>
+        <w:t>@id_product int</w:t>
+      </w:r>
+    </w:p>
+    <w:p>
+      <w:pPr>
+        <w:pStyle w:val="BodyText"/>
+        <w:spacing w:before="6"/>
+        <w:rPr>
+          <w:i w:val="0"/>
+          <w:sz w:val="24"/>
+        </w:rPr>
+      </w:pPr>
+    </w:p>
+    <w:p>
+      <w:pPr>
+        <w:pStyle w:val="BodyText"/>
+        <w:spacing w:before="6"/>
+        <w:rPr>
           <w:b/>
           <w:i w:val="0"/>
           <w:sz w:val="24"/>
@@ -9770,15 +10107,7 @@
           <w:i w:val="0"/>
           <w:sz w:val="24"/>
         </w:rPr>
-        <w:t xml:space="preserve">select * from Images where </w:t>
-      </w:r>
-      <w:r>
-        <w:rPr>
-          <w:b/>
-          <w:i w:val="0"/>
-          <w:sz w:val="24"/>
-        </w:rPr>
-        <w:t xml:space="preserve">Images.id_product=@id_product; </w:t>
+        <w:t xml:space="preserve">select * from Images where Images.id_product=@id_product; </w:t>
       </w:r>
     </w:p>
     <w:p>
@@ -9802,14 +10131,14 @@
           <w:tab w:val="left" w:pos="678"/>
         </w:tabs>
       </w:pPr>
-      <w:bookmarkStart w:id="12" w:name="_Toc499044892"/>
+      <w:bookmarkStart w:id="13" w:name="_Toc499044892"/>
       <w:r>
         <w:rPr>
           <w:color w:val="003300"/>
         </w:rPr>
         <w:t>Search page screen</w:t>
       </w:r>
-      <w:bookmarkEnd w:id="12"/>
+      <w:bookmarkEnd w:id="13"/>
     </w:p>
     <w:p>
       <w:pPr>
@@ -10220,6 +10549,16 @@
         <w:pStyle w:val="BodyText"/>
         <w:spacing w:before="6"/>
         <w:rPr>
+          <w:i w:val="0"/>
+          <w:sz w:val="24"/>
+        </w:rPr>
+      </w:pPr>
+    </w:p>
+    <w:p>
+      <w:pPr>
+        <w:pStyle w:val="BodyText"/>
+        <w:spacing w:before="6"/>
+        <w:rPr>
           <w:b/>
           <w:i w:val="0"/>
           <w:sz w:val="24"/>
@@ -10246,9 +10585,475 @@
         <w:pStyle w:val="BodyText"/>
         <w:spacing w:before="6"/>
         <w:rPr>
+          <w:i w:val="0"/>
           <w:sz w:val="24"/>
         </w:rPr>
       </w:pPr>
+    </w:p>
+    <w:p>
+      <w:pPr>
+        <w:pStyle w:val="BodyText"/>
+        <w:spacing w:before="6"/>
+        <w:rPr>
+          <w:i w:val="0"/>
+          <w:sz w:val="24"/>
+        </w:rPr>
+      </w:pPr>
+      <w:r>
+        <w:rPr>
+          <w:i w:val="0"/>
+          <w:sz w:val="24"/>
+        </w:rPr>
+        <w:t>Câu truy vấn tìm kiếm sản phẩm</w:t>
+      </w:r>
+      <w:r>
+        <w:rPr>
+          <w:i w:val="0"/>
+          <w:sz w:val="24"/>
+        </w:rPr>
+        <w:t xml:space="preserve"> theo tên: </w:t>
+      </w:r>
+      <w:r>
+        <w:rPr>
+          <w:i w:val="0"/>
+          <w:sz w:val="24"/>
+        </w:rPr>
+        <w:t>@q NVARCHAR(255)</w:t>
+      </w:r>
+    </w:p>
+    <w:p>
+      <w:pPr>
+        <w:pStyle w:val="BodyText"/>
+        <w:spacing w:before="6"/>
+        <w:rPr>
+          <w:b/>
+          <w:i w:val="0"/>
+          <w:sz w:val="24"/>
+        </w:rPr>
+      </w:pPr>
+      <w:r>
+        <w:rPr>
+          <w:b/>
+          <w:i w:val="0"/>
+          <w:sz w:val="24"/>
+        </w:rPr>
+        <w:t>select Products.id_product, Category.name as category, Products.name, price,</w:t>
+      </w:r>
+      <w:r>
+        <w:rPr>
+          <w:i w:val="0"/>
+          <w:sz w:val="24"/>
+        </w:rPr>
+        <w:t xml:space="preserve"> </w:t>
+      </w:r>
+      <w:r>
+        <w:rPr>
+          <w:b/>
+          <w:i w:val="0"/>
+          <w:sz w:val="24"/>
+        </w:rPr>
+        <w:t xml:space="preserve">status, promotion, tag, details, description, content, Images.link_image </w:t>
+      </w:r>
+    </w:p>
+    <w:p>
+      <w:pPr>
+        <w:pStyle w:val="BodyText"/>
+        <w:spacing w:before="6"/>
+        <w:rPr>
+          <w:b/>
+          <w:i w:val="0"/>
+          <w:sz w:val="24"/>
+        </w:rPr>
+      </w:pPr>
+      <w:r>
+        <w:rPr>
+          <w:b/>
+          <w:i w:val="0"/>
+          <w:sz w:val="24"/>
+        </w:rPr>
+        <w:tab/>
+        <w:t xml:space="preserve">from Products, Category, Images </w:t>
+      </w:r>
+    </w:p>
+    <w:p>
+      <w:pPr>
+        <w:pStyle w:val="BodyText"/>
+        <w:spacing w:before="6"/>
+        <w:rPr>
+          <w:b/>
+          <w:i w:val="0"/>
+          <w:sz w:val="24"/>
+        </w:rPr>
+      </w:pPr>
+      <w:r>
+        <w:rPr>
+          <w:b/>
+          <w:i w:val="0"/>
+          <w:sz w:val="24"/>
+        </w:rPr>
+        <w:tab/>
+        <w:t>where Products.id_category=Category.id_category and Products.name like '%'+@q+'%' and Images.id_product=Products.id_product</w:t>
+      </w:r>
+    </w:p>
+    <w:p>
+      <w:pPr>
+        <w:pStyle w:val="BodyText"/>
+        <w:spacing w:before="6"/>
+        <w:rPr>
+          <w:b/>
+          <w:i w:val="0"/>
+          <w:sz w:val="24"/>
+        </w:rPr>
+      </w:pPr>
+      <w:r>
+        <w:rPr>
+          <w:b/>
+          <w:i w:val="0"/>
+          <w:sz w:val="24"/>
+        </w:rPr>
+        <w:tab/>
+        <w:t>order by id_product DESC</w:t>
+      </w:r>
+    </w:p>
+    <w:p>
+      <w:pPr>
+        <w:pStyle w:val="BodyText"/>
+        <w:spacing w:before="6"/>
+        <w:rPr>
+          <w:b/>
+          <w:i w:val="0"/>
+          <w:sz w:val="24"/>
+        </w:rPr>
+      </w:pPr>
+    </w:p>
+    <w:p>
+      <w:pPr>
+        <w:pStyle w:val="BodyText"/>
+        <w:spacing w:before="6"/>
+        <w:rPr>
+          <w:b/>
+          <w:i w:val="0"/>
+          <w:sz w:val="24"/>
+        </w:rPr>
+      </w:pPr>
+      <w:r>
+        <w:rPr>
+          <w:i w:val="0"/>
+          <w:sz w:val="24"/>
+        </w:rPr>
+        <w:lastRenderedPageBreak/>
+        <w:t>Câu truy vấn tìm kiếm sản phẩm theo giá:</w:t>
+      </w:r>
+      <w:r>
+        <w:rPr>
+          <w:b/>
+          <w:i w:val="0"/>
+          <w:sz w:val="24"/>
+        </w:rPr>
+        <w:t xml:space="preserve"> </w:t>
+      </w:r>
+    </w:p>
+    <w:p>
+      <w:pPr>
+        <w:pStyle w:val="BodyText"/>
+        <w:spacing w:before="6"/>
+        <w:rPr>
+          <w:i w:val="0"/>
+          <w:sz w:val="24"/>
+        </w:rPr>
+      </w:pPr>
+      <w:r>
+        <w:rPr>
+          <w:i w:val="0"/>
+          <w:sz w:val="24"/>
+        </w:rPr>
+        <w:t>@min_price int,</w:t>
+      </w:r>
+    </w:p>
+    <w:p>
+      <w:pPr>
+        <w:pStyle w:val="BodyText"/>
+        <w:spacing w:before="6"/>
+        <w:rPr>
+          <w:i w:val="0"/>
+          <w:sz w:val="24"/>
+        </w:rPr>
+      </w:pPr>
+      <w:r>
+        <w:rPr>
+          <w:i w:val="0"/>
+          <w:sz w:val="24"/>
+        </w:rPr>
+        <w:t>@max_price int</w:t>
+      </w:r>
+    </w:p>
+    <w:p>
+      <w:pPr>
+        <w:pStyle w:val="BodyText"/>
+        <w:spacing w:before="6"/>
+        <w:rPr>
+          <w:b/>
+          <w:i w:val="0"/>
+          <w:sz w:val="24"/>
+        </w:rPr>
+      </w:pPr>
+      <w:r>
+        <w:rPr>
+          <w:b/>
+          <w:i w:val="0"/>
+          <w:sz w:val="24"/>
+        </w:rPr>
+        <w:t>select Products.*, Images.link_image</w:t>
+      </w:r>
+    </w:p>
+    <w:p>
+      <w:pPr>
+        <w:pStyle w:val="BodyText"/>
+        <w:spacing w:before="6"/>
+        <w:rPr>
+          <w:b/>
+          <w:i w:val="0"/>
+          <w:sz w:val="24"/>
+        </w:rPr>
+      </w:pPr>
+      <w:r>
+        <w:rPr>
+          <w:b/>
+          <w:i w:val="0"/>
+          <w:sz w:val="24"/>
+        </w:rPr>
+        <w:tab/>
+        <w:t xml:space="preserve">from Products, Images </w:t>
+      </w:r>
+    </w:p>
+    <w:p>
+      <w:pPr>
+        <w:pStyle w:val="BodyText"/>
+        <w:spacing w:before="6"/>
+        <w:rPr>
+          <w:b/>
+          <w:i w:val="0"/>
+          <w:sz w:val="24"/>
+        </w:rPr>
+      </w:pPr>
+      <w:r>
+        <w:rPr>
+          <w:b/>
+          <w:i w:val="0"/>
+          <w:sz w:val="24"/>
+        </w:rPr>
+        <w:tab/>
+        <w:t>where Products.price &gt;=@min_price and price &lt;@max_price and Images.id_product=Products.id_product</w:t>
+      </w:r>
+    </w:p>
+    <w:p>
+      <w:pPr>
+        <w:pStyle w:val="BodyText"/>
+        <w:spacing w:before="6"/>
+        <w:rPr>
+          <w:b/>
+          <w:i w:val="0"/>
+          <w:sz w:val="24"/>
+        </w:rPr>
+      </w:pPr>
+    </w:p>
+    <w:p>
+      <w:pPr>
+        <w:pStyle w:val="BodyText"/>
+        <w:spacing w:before="6"/>
+        <w:rPr>
+          <w:i w:val="0"/>
+          <w:sz w:val="24"/>
+        </w:rPr>
+      </w:pPr>
+      <w:r>
+        <w:rPr>
+          <w:i w:val="0"/>
+          <w:sz w:val="24"/>
+        </w:rPr>
+        <w:t xml:space="preserve">Câu truy vấn tìm kiếm sản phẩm theo danh mục và nhóm: </w:t>
+      </w:r>
+      <w:r>
+        <w:rPr>
+          <w:i w:val="0"/>
+          <w:sz w:val="24"/>
+        </w:rPr>
+        <w:t>@category_id int,</w:t>
+      </w:r>
+      <w:r>
+        <w:rPr>
+          <w:i w:val="0"/>
+          <w:sz w:val="24"/>
+        </w:rPr>
+        <w:t xml:space="preserve"> </w:t>
+      </w:r>
+      <w:r>
+        <w:rPr>
+          <w:i w:val="0"/>
+          <w:sz w:val="24"/>
+        </w:rPr>
+        <w:t>@group_category_id int</w:t>
+      </w:r>
+    </w:p>
+    <w:p>
+      <w:pPr>
+        <w:pStyle w:val="BodyText"/>
+        <w:spacing w:before="6"/>
+        <w:rPr>
+          <w:b/>
+          <w:i w:val="0"/>
+          <w:sz w:val="24"/>
+        </w:rPr>
+      </w:pPr>
+      <w:r>
+        <w:rPr>
+          <w:b/>
+          <w:i w:val="0"/>
+          <w:sz w:val="24"/>
+        </w:rPr>
+        <w:t>select Products.*, GroupCategories.name as group_category_name, GroupCategories.id_group_category as group_category_id</w:t>
+      </w:r>
+    </w:p>
+    <w:p>
+      <w:pPr>
+        <w:pStyle w:val="BodyText"/>
+        <w:spacing w:before="6"/>
+        <w:rPr>
+          <w:b/>
+          <w:i w:val="0"/>
+          <w:sz w:val="24"/>
+        </w:rPr>
+      </w:pPr>
+      <w:r>
+        <w:rPr>
+          <w:b/>
+          <w:i w:val="0"/>
+          <w:sz w:val="24"/>
+        </w:rPr>
+        <w:tab/>
+        <w:t>from Products, Category, GroupCategories</w:t>
+      </w:r>
+    </w:p>
+    <w:p>
+      <w:pPr>
+        <w:pStyle w:val="BodyText"/>
+        <w:spacing w:before="6"/>
+        <w:rPr>
+          <w:b/>
+          <w:i w:val="0"/>
+          <w:sz w:val="24"/>
+        </w:rPr>
+      </w:pPr>
+      <w:r>
+        <w:rPr>
+          <w:b/>
+          <w:i w:val="0"/>
+          <w:sz w:val="24"/>
+        </w:rPr>
+        <w:tab/>
+        <w:t>where</w:t>
+      </w:r>
+    </w:p>
+    <w:p>
+      <w:pPr>
+        <w:pStyle w:val="BodyText"/>
+        <w:spacing w:before="6"/>
+        <w:rPr>
+          <w:b/>
+          <w:i w:val="0"/>
+          <w:sz w:val="24"/>
+        </w:rPr>
+      </w:pPr>
+      <w:r>
+        <w:rPr>
+          <w:b/>
+          <w:i w:val="0"/>
+          <w:sz w:val="24"/>
+        </w:rPr>
+        <w:tab/>
+      </w:r>
+      <w:r>
+        <w:rPr>
+          <w:b/>
+          <w:i w:val="0"/>
+          <w:sz w:val="24"/>
+        </w:rPr>
+        <w:tab/>
+        <w:t>Products.id_category=Category.id_category and</w:t>
+      </w:r>
+    </w:p>
+    <w:p>
+      <w:pPr>
+        <w:pStyle w:val="BodyText"/>
+        <w:spacing w:before="6"/>
+        <w:rPr>
+          <w:b/>
+          <w:i w:val="0"/>
+          <w:sz w:val="24"/>
+        </w:rPr>
+      </w:pPr>
+      <w:r>
+        <w:rPr>
+          <w:b/>
+          <w:i w:val="0"/>
+          <w:sz w:val="24"/>
+        </w:rPr>
+        <w:tab/>
+      </w:r>
+      <w:r>
+        <w:rPr>
+          <w:b/>
+          <w:i w:val="0"/>
+          <w:sz w:val="24"/>
+        </w:rPr>
+        <w:tab/>
+        <w:t>Category.id_group_category=GroupCategories.id_group_category and</w:t>
+      </w:r>
+    </w:p>
+    <w:p>
+      <w:pPr>
+        <w:pStyle w:val="BodyText"/>
+        <w:spacing w:before="6"/>
+        <w:rPr>
+          <w:b/>
+          <w:i w:val="0"/>
+          <w:sz w:val="24"/>
+        </w:rPr>
+      </w:pPr>
+      <w:r>
+        <w:rPr>
+          <w:b/>
+          <w:i w:val="0"/>
+          <w:sz w:val="24"/>
+        </w:rPr>
+        <w:tab/>
+      </w:r>
+      <w:r>
+        <w:rPr>
+          <w:b/>
+          <w:i w:val="0"/>
+          <w:sz w:val="24"/>
+        </w:rPr>
+        <w:tab/>
+        <w:t>Category.id_category=@category_id and</w:t>
+      </w:r>
+      <w:r>
+        <w:rPr>
+          <w:b/>
+          <w:i w:val="0"/>
+          <w:sz w:val="24"/>
+        </w:rPr>
+        <w:t xml:space="preserve"> </w:t>
+      </w:r>
+      <w:r>
+        <w:rPr>
+          <w:b/>
+          <w:i w:val="0"/>
+          <w:sz w:val="24"/>
+        </w:rPr>
+        <w:tab/>
+        <w:t>GroupCategories.id_group_category=@group_category_id</w:t>
+      </w:r>
     </w:p>
     <w:p>
       <w:pPr>
@@ -10270,14 +11075,14 @@
           <w:tab w:val="left" w:pos="678"/>
         </w:tabs>
       </w:pPr>
-      <w:bookmarkStart w:id="13" w:name="_Toc499044893"/>
+      <w:bookmarkStart w:id="14" w:name="_Toc499044893"/>
       <w:r>
         <w:rPr>
           <w:color w:val="003300"/>
         </w:rPr>
         <w:t>Review product screen</w:t>
       </w:r>
-      <w:bookmarkEnd w:id="13"/>
+      <w:bookmarkEnd w:id="14"/>
     </w:p>
     <w:p>
       <w:pPr>
@@ -11030,14 +11835,14 @@
           <w:tab w:val="left" w:pos="678"/>
         </w:tabs>
       </w:pPr>
-      <w:bookmarkStart w:id="14" w:name="_Toc499044894"/>
+      <w:bookmarkStart w:id="15" w:name="_Toc499044894"/>
       <w:r>
         <w:rPr>
           <w:color w:val="003300"/>
         </w:rPr>
         <w:t>Product detail page screen</w:t>
       </w:r>
-      <w:bookmarkEnd w:id="14"/>
+      <w:bookmarkEnd w:id="15"/>
     </w:p>
     <w:p>
       <w:pPr>
@@ -11763,7 +12568,6 @@
                 <w:rFonts w:ascii="Times New Roman"/>
                 <w:sz w:val="20"/>
               </w:rPr>
-              <w:lastRenderedPageBreak/>
               <w:t>6</w:t>
             </w:r>
           </w:p>
@@ -12064,14 +12868,13 @@
           <w:sz w:val="24"/>
         </w:rPr>
       </w:pPr>
-      <w:bookmarkStart w:id="15" w:name="_Toc499044895"/>
+      <w:bookmarkStart w:id="16" w:name="_Toc499044895"/>
     </w:p>
     <w:p>
       <w:pPr>
         <w:pStyle w:val="BodyText"/>
         <w:spacing w:before="6"/>
         <w:rPr>
-          <w:b/>
           <w:i w:val="0"/>
           <w:sz w:val="24"/>
         </w:rPr>
@@ -12085,12 +12888,40 @@
       </w:r>
       <w:r>
         <w:rPr>
+          <w:i w:val="0"/>
+          <w:sz w:val="24"/>
+        </w:rPr>
+        <w:t>@id_product int</w:t>
+      </w:r>
+    </w:p>
+    <w:p>
+      <w:pPr>
+        <w:pStyle w:val="BodyText"/>
+        <w:spacing w:before="6"/>
+        <w:rPr>
+          <w:b/>
+          <w:i w:val="0"/>
+          <w:sz w:val="24"/>
+        </w:rPr>
+      </w:pPr>
+      <w:r>
+        <w:rPr>
           <w:b/>
           <w:i w:val="0"/>
           <w:sz w:val="24"/>
         </w:rPr>
         <w:t>select * from Products where id_product = @id_product;</w:t>
       </w:r>
+    </w:p>
+    <w:p>
+      <w:pPr>
+        <w:pStyle w:val="BodyText"/>
+        <w:spacing w:before="6"/>
+        <w:rPr>
+          <w:i w:val="0"/>
+          <w:sz w:val="24"/>
+        </w:rPr>
+      </w:pPr>
     </w:p>
     <w:p>
       <w:pPr>
@@ -12123,6 +12954,16 @@
         <w:pStyle w:val="BodyText"/>
         <w:spacing w:before="6"/>
         <w:rPr>
+          <w:i w:val="0"/>
+          <w:sz w:val="24"/>
+        </w:rPr>
+      </w:pPr>
+    </w:p>
+    <w:p>
+      <w:pPr>
+        <w:pStyle w:val="BodyText"/>
+        <w:spacing w:before="6"/>
+        <w:rPr>
           <w:b/>
           <w:i w:val="0"/>
           <w:sz w:val="24"/>
@@ -12142,7 +12983,6 @@
         </w:rPr>
         <w:t xml:space="preserve"> lấy sản phẩm theo id danh mục:</w:t>
       </w:r>
-      <w:bookmarkStart w:id="16" w:name="_GoBack"/>
       <w:r>
         <w:rPr>
           <w:b/>
@@ -12152,7 +12992,6 @@
         <w:t xml:space="preserve"> select * from Products where (select id_category from Products where id_product=@id_product)=id_category</w:t>
       </w:r>
     </w:p>
-    <w:bookmarkEnd w:id="16"/>
     <w:p>
       <w:pPr>
         <w:pStyle w:val="Heading2"/>
@@ -12179,7 +13018,7 @@
         </w:rPr>
         <w:t>Introduce page screen</w:t>
       </w:r>
-      <w:bookmarkEnd w:id="15"/>
+      <w:bookmarkEnd w:id="16"/>
     </w:p>
     <w:p>
       <w:pPr>
@@ -12388,6 +13227,7 @@
                 <w:rFonts w:ascii="Times New Roman"/>
                 <w:sz w:val="20"/>
               </w:rPr>
+              <w:lastRenderedPageBreak/>
               <w:t>1</w:t>
             </w:r>
           </w:p>
@@ -13152,7 +13992,6 @@
                 <w:rFonts w:ascii="Times New Roman"/>
                 <w:sz w:val="20"/>
               </w:rPr>
-              <w:lastRenderedPageBreak/>
               <w:t>1</w:t>
             </w:r>
           </w:p>
@@ -13550,6 +14389,7 @@
                 <w:rFonts w:ascii="Times New Roman"/>
                 <w:sz w:val="20"/>
               </w:rPr>
+              <w:lastRenderedPageBreak/>
               <w:t>1</w:t>
             </w:r>
           </w:p>
@@ -14488,6 +15328,81 @@
     </w:p>
     <w:p>
       <w:pPr>
+        <w:pStyle w:val="BodyText"/>
+        <w:spacing w:before="6"/>
+        <w:rPr>
+          <w:i w:val="0"/>
+          <w:sz w:val="24"/>
+        </w:rPr>
+      </w:pPr>
+      <w:r>
+        <w:rPr>
+          <w:i w:val="0"/>
+          <w:sz w:val="24"/>
+        </w:rPr>
+        <w:t xml:space="preserve">Câu truy vấn Login theo tài khoản admin: </w:t>
+      </w:r>
+      <w:r>
+        <w:rPr>
+          <w:i w:val="0"/>
+          <w:sz w:val="24"/>
+        </w:rPr>
+        <w:t>@username varchar(20),</w:t>
+      </w:r>
+      <w:r>
+        <w:rPr>
+          <w:i w:val="0"/>
+          <w:sz w:val="24"/>
+        </w:rPr>
+        <w:t xml:space="preserve"> </w:t>
+      </w:r>
+      <w:r>
+        <w:rPr>
+          <w:i w:val="0"/>
+          <w:sz w:val="24"/>
+        </w:rPr>
+        <w:t>@password varchar(50)</w:t>
+      </w:r>
+    </w:p>
+    <w:p>
+      <w:pPr>
+        <w:pStyle w:val="BodyText"/>
+        <w:spacing w:before="6"/>
+        <w:rPr>
+          <w:b/>
+          <w:i w:val="0"/>
+          <w:sz w:val="24"/>
+        </w:rPr>
+      </w:pPr>
+      <w:r>
+        <w:rPr>
+          <w:b/>
+          <w:i w:val="0"/>
+          <w:sz w:val="24"/>
+        </w:rPr>
+        <w:t>select * from Admin_Users where username=@username and password=@password</w:t>
+      </w:r>
+      <w:r>
+        <w:rPr>
+          <w:b/>
+          <w:i w:val="0"/>
+          <w:sz w:val="24"/>
+        </w:rPr>
+        <w:tab/>
+      </w:r>
+    </w:p>
+    <w:p>
+      <w:pPr>
+        <w:pStyle w:val="BodyText"/>
+        <w:spacing w:before="6"/>
+        <w:rPr>
+          <w:i w:val="0"/>
+          <w:sz w:val="24"/>
+        </w:rPr>
+      </w:pPr>
+    </w:p>
+    <w:p>
+      <w:pPr>
         <w:rPr>
           <w:i/>
           <w:sz w:val="24"/>
@@ -14498,7 +15413,6 @@
         <w:rPr>
           <w:sz w:val="24"/>
         </w:rPr>
-        <w:lastRenderedPageBreak/>
         <w:br w:type="page"/>
       </w:r>
     </w:p>
@@ -16116,7 +17030,7 @@
       <w:rPr>
         <w:noProof/>
       </w:rPr>
-      <w:t>11</w:t>
+      <w:t>9</w:t>
     </w:r>
     <w:r>
       <w:rPr>
@@ -16812,7 +17726,6 @@
   <w:style w:type="character" w:default="1" w:styleId="DefaultParagraphFont">
     <w:name w:val="Default Paragraph Font"/>
     <w:uiPriority w:val="1"/>
-    <w:semiHidden/>
     <w:unhideWhenUsed/>
   </w:style>
   <w:style w:type="table" w:default="1" w:styleId="TableNormal">
@@ -17522,7 +18435,7 @@
 </file>
 
 <file path=customXml/itemProps1.xml><?xml version="1.0" encoding="utf-8"?>
-<ds:datastoreItem xmlns:ds="http://schemas.openxmlformats.org/officeDocument/2006/customXml" ds:itemID="{1F140917-6099-449C-9C64-F5AA2C62930D}">
+<ds:datastoreItem xmlns:ds="http://schemas.openxmlformats.org/officeDocument/2006/customXml" ds:itemID="{27FE4B5E-2A65-4AE0-A87C-3E11BBCE4CAE}">
   <ds:schemaRefs>
     <ds:schemaRef ds:uri="http://schemas.openxmlformats.org/officeDocument/2006/bibliography"/>
   </ds:schemaRefs>

</xml_diff>